<commit_message>
Working Circuit Added to the DOC
</commit_message>
<xml_diff>
--- a/Docs/Group No-5 Project Report Final - Voice Of Energy Meter.docx
+++ b/Docs/Group No-5 Project Report Final - Voice Of Energy Meter.docx
@@ -450,7 +450,13 @@
           <w:docPartUnique/>
         </w:docPartObj>
       </w:sdtPr>
-      <w:sdtEndPr/>
+      <w:sdtEndPr>
+        <w:rPr>
+          <w:rFonts w:ascii="Times New Roman" w:hAnsi="Times New Roman"/>
+          <w:sz w:val="28"/>
+          <w:szCs w:val="28"/>
+        </w:rPr>
+      </w:sdtEndPr>
       <w:sdtContent>
         <w:p>
           <w:pPr>
@@ -862,8 +868,20 @@
                                               <w:szCs w:val="36"/>
                                               <w:u w:val="single"/>
                                             </w:rPr>
-                                            <w:t>Team Members :</w:t>
+                                            <w:t xml:space="preserve">Team </w:t>
                                           </w:r>
+                                          <w:proofErr w:type="gramStart"/>
+                                          <w:r>
+                                            <w:rPr>
+                                              <w:b/>
+                                              <w:bCs/>
+                                              <w:sz w:val="36"/>
+                                              <w:szCs w:val="36"/>
+                                              <w:u w:val="single"/>
+                                            </w:rPr>
+                                            <w:t>Members :</w:t>
+                                          </w:r>
+                                          <w:proofErr w:type="gramEnd"/>
                                         </w:sdtContent>
                                       </w:sdt>
                                     </w:p>
@@ -1439,8 +1457,20 @@
                                         <w:szCs w:val="36"/>
                                         <w:u w:val="single"/>
                                       </w:rPr>
-                                      <w:t>Team Members :</w:t>
+                                      <w:t xml:space="preserve">Team </w:t>
                                     </w:r>
+                                    <w:proofErr w:type="gramStart"/>
+                                    <w:r>
+                                      <w:rPr>
+                                        <w:b/>
+                                        <w:bCs/>
+                                        <w:sz w:val="36"/>
+                                        <w:szCs w:val="36"/>
+                                        <w:u w:val="single"/>
+                                      </w:rPr>
+                                      <w:t>Members :</w:t>
+                                    </w:r>
+                                    <w:proofErr w:type="gramEnd"/>
                                   </w:sdtContent>
                                 </w:sdt>
                               </w:p>
@@ -3620,7 +3650,25 @@
               <w:sz w:val="24"/>
               <w:szCs w:val="24"/>
             </w:rPr>
-            <w:t>To produce recognized industry-ready professionals in Electrical Engineering, through educational program incorporating practice and project based teaching-learning processes.</w:t>
+            <w:t xml:space="preserve">To produce recognized industry-ready professionals in Electrical Engineering, through educational program incorporating practice and </w:t>
+          </w:r>
+          <w:proofErr w:type="gramStart"/>
+          <w:r>
+            <w:rPr>
+              <w:color w:val="000000"/>
+              <w:sz w:val="24"/>
+              <w:szCs w:val="24"/>
+            </w:rPr>
+            <w:t>project based</w:t>
+          </w:r>
+          <w:proofErr w:type="gramEnd"/>
+          <w:r>
+            <w:rPr>
+              <w:color w:val="000000"/>
+              <w:sz w:val="24"/>
+              <w:szCs w:val="24"/>
+            </w:rPr>
+            <w:t xml:space="preserve"> teaching-learning processes.</w:t>
           </w:r>
         </w:p>
         <w:p>
@@ -3741,7 +3789,25 @@
               <w:sz w:val="24"/>
               <w:szCs w:val="24"/>
             </w:rPr>
-            <w:t> Have Skills, in-depth knowledge  and proficiency in the core areas of Electrical and other related interdisciplinary engineering domains.</w:t>
+            <w:t xml:space="preserve"> Have Skills, in-depth </w:t>
+          </w:r>
+          <w:proofErr w:type="gramStart"/>
+          <w:r>
+            <w:rPr>
+              <w:color w:val="000000"/>
+              <w:sz w:val="24"/>
+              <w:szCs w:val="24"/>
+            </w:rPr>
+            <w:t>knowledge  and</w:t>
+          </w:r>
+          <w:proofErr w:type="gramEnd"/>
+          <w:r>
+            <w:rPr>
+              <w:color w:val="000000"/>
+              <w:sz w:val="24"/>
+              <w:szCs w:val="24"/>
+            </w:rPr>
+            <w:t xml:space="preserve"> proficiency in the core areas of Electrical and other related interdisciplinary engineering domains.</w:t>
           </w:r>
         </w:p>
         <w:p>
@@ -3992,8 +4058,13 @@
             <w:sdtEndPr/>
             <w:sdtContent>
               <w:r>
-                <w:t>Team Members :</w:t>
+                <w:t xml:space="preserve">Team </w:t>
               </w:r>
+              <w:proofErr w:type="gramStart"/>
+              <w:r>
+                <w:t>Members :</w:t>
+              </w:r>
+              <w:proofErr w:type="gramEnd"/>
             </w:sdtContent>
           </w:sdt>
         </w:p>
@@ -7097,7 +7168,23 @@
               <w:rFonts w:eastAsia="Verdana" w:cs="Verdana"/>
               <w:sz w:val="27"/>
             </w:rPr>
-            <w:t xml:space="preserve">” in partial fulfilment of requirements for the award of B.Tech degree in Electrical Engineering, submitted in the Department of Electrical Engineering at St. Thomas’ College of Engineering &amp; Technology, Kolkata under Maulana Abul Kalam Azad University of Technology, West Bengal  is an authentic record of our own work carried out under the supervision of </w:t>
+            <w:t xml:space="preserve">” in partial fulfilment of requirements for the award of </w:t>
+          </w:r>
+          <w:proofErr w:type="gramStart"/>
+          <w:r>
+            <w:rPr>
+              <w:rFonts w:eastAsia="Verdana" w:cs="Verdana"/>
+              <w:sz w:val="27"/>
+            </w:rPr>
+            <w:t>B.Tech</w:t>
+          </w:r>
+          <w:proofErr w:type="gramEnd"/>
+          <w:r>
+            <w:rPr>
+              <w:rFonts w:eastAsia="Verdana" w:cs="Verdana"/>
+              <w:sz w:val="27"/>
+            </w:rPr>
+            <w:t xml:space="preserve"> degree in Electrical Engineering, submitted in the Department of Electrical Engineering at St. Thomas’ College of Engineering &amp; Technology, Kolkata under Maulana Abul Kalam Azad University of Technology, West Bengal  is an authentic record of our own work carried out under the supervision of </w:t>
           </w:r>
           <w:sdt>
             <w:sdtPr>
@@ -7640,8 +7727,8 @@
             <w:spacing w:after="200"/>
             <w:rPr>
               <w:rStyle w:val="Heading1Char"/>
-              <w:sz w:val="44"/>
-              <w:szCs w:val="44"/>
+              <w:rFonts w:ascii="Times New Roman" w:hAnsi="Times New Roman"/>
+              <w:szCs w:val="28"/>
             </w:rPr>
           </w:pPr>
           <w:r>
@@ -7713,8 +7800,8 @@
           <w:r>
             <w:rPr>
               <w:rStyle w:val="Heading1Char"/>
-              <w:sz w:val="44"/>
-              <w:szCs w:val="44"/>
+              <w:rFonts w:ascii="Times New Roman" w:hAnsi="Times New Roman"/>
+              <w:szCs w:val="28"/>
             </w:rPr>
             <w:lastRenderedPageBreak/>
             <w:t>ACKNOWLEDGEMENT</w:t>
@@ -7722,65 +7809,66 @@
           <w:bookmarkEnd w:id="9"/>
           <w:bookmarkEnd w:id="10"/>
         </w:p>
-        <w:p/>
         <w:p>
           <w:pPr>
-            <w:pStyle w:val="Heading1"/>
-            <w:jc w:val="both"/>
-            <w:rPr>
-              <w:rFonts w:eastAsia="Verdana" w:cs="Verdana"/>
-              <w:b w:val="0"/>
-              <w:bCs/>
-              <w:color w:val="auto"/>
+            <w:rPr>
+              <w:rFonts w:ascii="Times New Roman" w:hAnsi="Times New Roman"/>
+              <w:sz w:val="28"/>
+              <w:szCs w:val="28"/>
             </w:rPr>
           </w:pPr>
-          <w:r>
-            <w:rPr>
-              <w:rFonts w:eastAsia="Verdana" w:cs="Verdana"/>
-              <w:b w:val="0"/>
-              <w:bCs/>
-              <w:color w:val="auto"/>
-            </w:rPr>
-            <w:t xml:space="preserve">Working on Such a project has led me and my other teammates </w:t>
-          </w:r>
-          <w:r>
-            <w:rPr>
-              <w:rFonts w:eastAsia="Verdana" w:cs="Verdana"/>
-              <w:b w:val="0"/>
-              <w:bCs/>
-              <w:color w:val="auto"/>
-            </w:rPr>
-            <w:t xml:space="preserve">to know </w:t>
-          </w:r>
-          <w:r>
-            <w:rPr>
-              <w:rFonts w:eastAsia="Verdana" w:cs="Verdana"/>
-              <w:b w:val="0"/>
-              <w:bCs/>
-              <w:color w:val="auto"/>
-            </w:rPr>
-            <w:t xml:space="preserve">many thing on modeling, creating simulations, and many more. </w:t>
-          </w:r>
         </w:p>
         <w:p>
           <w:pPr>
             <w:pStyle w:val="Heading1"/>
             <w:jc w:val="both"/>
             <w:rPr>
-              <w:rFonts w:eastAsia="Verdana" w:cs="Verdana"/>
+              <w:rFonts w:ascii="Times New Roman" w:eastAsia="Verdana" w:hAnsi="Times New Roman"/>
               <w:b w:val="0"/>
               <w:bCs/>
               <w:color w:val="auto"/>
+              <w:szCs w:val="28"/>
             </w:rPr>
           </w:pPr>
           <w:r>
             <w:rPr>
-              <w:rFonts w:eastAsia="Verdana" w:cs="Verdana"/>
+              <w:rFonts w:ascii="Times New Roman" w:eastAsia="Verdana" w:hAnsi="Times New Roman"/>
               <w:b w:val="0"/>
               <w:bCs/>
               <w:color w:val="auto"/>
-            </w:rPr>
-            <w:t xml:space="preserve">I would like to thank my mentor and teacher Poulami Ghosh to guide us on our learning journey during the project implementation. </w:t>
+              <w:szCs w:val="28"/>
+            </w:rPr>
+            <w:t xml:space="preserve">Working on Such a project has led me and my other teammates to know </w:t>
+          </w:r>
+          <w:r>
+            <w:rPr>
+              <w:rFonts w:ascii="Times New Roman" w:eastAsia="Verdana" w:hAnsi="Times New Roman"/>
+              <w:b w:val="0"/>
+              <w:bCs/>
+              <w:color w:val="auto"/>
+              <w:szCs w:val="28"/>
+            </w:rPr>
+            <w:t xml:space="preserve">many </w:t>
+          </w:r>
+          <w:r>
+            <w:rPr>
+              <w:rFonts w:ascii="Times New Roman" w:eastAsia="Verdana" w:hAnsi="Times New Roman"/>
+              <w:b w:val="0"/>
+              <w:bCs/>
+              <w:color w:val="auto"/>
+              <w:szCs w:val="28"/>
+            </w:rPr>
+            <w:t>things</w:t>
+          </w:r>
+          <w:r>
+            <w:rPr>
+              <w:rFonts w:ascii="Times New Roman" w:eastAsia="Verdana" w:hAnsi="Times New Roman"/>
+              <w:b w:val="0"/>
+              <w:bCs/>
+              <w:color w:val="auto"/>
+              <w:szCs w:val="28"/>
+            </w:rPr>
+            <w:t xml:space="preserve"> on modeling, creating simulations, and many more. </w:t>
           </w:r>
         </w:p>
         <w:p>
@@ -7788,167 +7876,211 @@
             <w:pStyle w:val="Heading1"/>
             <w:jc w:val="both"/>
             <w:rPr>
-              <w:rFonts w:eastAsia="Verdana" w:cs="Verdana"/>
+              <w:rFonts w:ascii="Times New Roman" w:eastAsia="Verdana" w:hAnsi="Times New Roman"/>
               <w:b w:val="0"/>
               <w:bCs/>
               <w:color w:val="auto"/>
+              <w:szCs w:val="28"/>
             </w:rPr>
           </w:pPr>
           <w:r>
             <w:rPr>
-              <w:rFonts w:eastAsia="Verdana" w:cs="Verdana"/>
+              <w:rFonts w:ascii="Times New Roman" w:eastAsia="Verdana" w:hAnsi="Times New Roman"/>
               <w:b w:val="0"/>
               <w:bCs/>
               <w:color w:val="auto"/>
-            </w:rPr>
-            <w:t>I would also like to thank my institute for allowing us to work on such an incredible project</w:t>
-          </w:r>
-          <w:r>
-            <w:rPr>
-              <w:rFonts w:eastAsia="Verdana" w:cs="Verdana"/>
-              <w:b w:val="0"/>
-              <w:bCs/>
-              <w:color w:val="auto"/>
-            </w:rPr>
-            <w:t>.</w:t>
+              <w:szCs w:val="28"/>
+            </w:rPr>
+            <w:t xml:space="preserve">I would like to thank my mentor and teacher Poulami Ghosh to guide us on our learning journey during the project implementation. </w:t>
           </w:r>
         </w:p>
         <w:p>
           <w:pPr>
             <w:pStyle w:val="Heading1"/>
-            <w:rPr>
-              <w:sz w:val="44"/>
-              <w:szCs w:val="44"/>
-            </w:rPr>
-          </w:pPr>
-          <w:r>
-            <w:rPr>
+            <w:jc w:val="both"/>
+            <w:rPr>
+              <w:rFonts w:ascii="Times New Roman" w:eastAsia="Verdana" w:hAnsi="Times New Roman"/>
               <w:b w:val="0"/>
               <w:bCs/>
               <w:color w:val="auto"/>
-            </w:rPr>
-            <w:br w:type="page"/>
-          </w:r>
-          <w:bookmarkStart w:id="11" w:name="_Toc513157107"/>
-          <w:bookmarkStart w:id="12" w:name="_Toc7425346"/>
-          <w:r>
-            <w:rPr>
-              <w:sz w:val="44"/>
-              <w:szCs w:val="44"/>
-            </w:rPr>
-            <w:lastRenderedPageBreak/>
-            <w:t>INTRODUCTION</w:t>
-          </w:r>
-          <w:bookmarkEnd w:id="11"/>
-          <w:bookmarkEnd w:id="12"/>
-        </w:p>
-        <w:p/>
-        <w:p>
-          <w:pPr>
-            <w:rPr>
-              <w:sz w:val="36"/>
-              <w:szCs w:val="36"/>
+              <w:szCs w:val="28"/>
             </w:rPr>
           </w:pPr>
           <w:r>
             <w:rPr>
-              <w:sz w:val="36"/>
-              <w:szCs w:val="36"/>
-            </w:rPr>
-            <w:t xml:space="preserve">Now a days </w:t>
-          </w:r>
-          <w:r>
-            <w:rPr>
-              <w:sz w:val="36"/>
-              <w:szCs w:val="36"/>
-            </w:rPr>
-            <w:t>everything</w:t>
-          </w:r>
-          <w:r>
-            <w:rPr>
-              <w:sz w:val="36"/>
-              <w:szCs w:val="36"/>
-            </w:rPr>
-            <w:t xml:space="preserve"> is getting a makeover by getting smart be it people or </w:t>
-          </w:r>
-          <w:r>
-            <w:rPr>
-              <w:sz w:val="36"/>
-              <w:szCs w:val="36"/>
-            </w:rPr>
-            <w:t>electronics. Our Project is now trying to make the energy meter smart.</w:t>
-          </w:r>
-        </w:p>
-        <w:p>
-          <w:pPr>
-            <w:rPr>
-              <w:rFonts w:asciiTheme="majorHAnsi" w:hAnsiTheme="majorHAnsi"/>
-              <w:color w:val="9D3511" w:themeColor="accent1" w:themeShade="BF"/>
-              <w:spacing w:val="20"/>
-              <w:sz w:val="28"/>
-              <w:szCs w:val="32"/>
-            </w:rPr>
-          </w:pPr>
-          <w:r>
-            <w:rPr>
-              <w:sz w:val="36"/>
-              <w:szCs w:val="36"/>
-            </w:rPr>
-            <w:t xml:space="preserve">Our objective </w:t>
-          </w:r>
-          <w:r>
-            <w:rPr>
-              <w:sz w:val="36"/>
-              <w:szCs w:val="36"/>
-            </w:rPr>
-            <w:t xml:space="preserve">is to make a smart energy meter which informs the consumer on how much of energy </w:t>
-          </w:r>
-          <w:r>
-            <w:rPr>
-              <w:sz w:val="36"/>
-              <w:szCs w:val="36"/>
-            </w:rPr>
-            <w:t xml:space="preserve">is consumed by the consumer via </w:t>
-          </w:r>
-          <w:r>
-            <w:rPr>
-              <w:sz w:val="36"/>
-              <w:szCs w:val="36"/>
-            </w:rPr>
-            <w:t>SMS</w:t>
-          </w:r>
-          <w:r>
-            <w:rPr>
-              <w:sz w:val="36"/>
-              <w:szCs w:val="36"/>
+              <w:rFonts w:ascii="Times New Roman" w:eastAsia="Verdana" w:hAnsi="Times New Roman"/>
+              <w:b w:val="0"/>
+              <w:bCs/>
+              <w:color w:val="auto"/>
+              <w:szCs w:val="28"/>
+            </w:rPr>
+            <w:t>I would also like to thank my institute for allowing us to work on such an incredible project</w:t>
+          </w:r>
+          <w:r>
+            <w:rPr>
+              <w:rFonts w:ascii="Times New Roman" w:eastAsia="Verdana" w:hAnsi="Times New Roman"/>
+              <w:b w:val="0"/>
+              <w:bCs/>
+              <w:color w:val="auto"/>
+              <w:szCs w:val="28"/>
             </w:rPr>
             <w:t>.</w:t>
-          </w:r>
-          <w:r>
-            <w:rPr>
-              <w:sz w:val="24"/>
-              <w:szCs w:val="24"/>
-            </w:rPr>
-            <w:t xml:space="preserve"> </w:t>
-          </w:r>
-          <w:r>
-            <w:br w:type="page"/>
           </w:r>
         </w:p>
         <w:p>
           <w:pPr>
             <w:pStyle w:val="Heading1"/>
             <w:rPr>
-              <w:sz w:val="44"/>
-              <w:szCs w:val="44"/>
+              <w:rFonts w:ascii="Times New Roman" w:hAnsi="Times New Roman"/>
+              <w:szCs w:val="28"/>
+            </w:rPr>
+          </w:pPr>
+          <w:r>
+            <w:rPr>
+              <w:rFonts w:ascii="Times New Roman" w:hAnsi="Times New Roman"/>
+              <w:b w:val="0"/>
+              <w:bCs/>
+              <w:color w:val="auto"/>
+              <w:szCs w:val="28"/>
+            </w:rPr>
+            <w:br w:type="page"/>
+          </w:r>
+          <w:bookmarkStart w:id="11" w:name="_Toc513157107"/>
+          <w:bookmarkStart w:id="12" w:name="_Toc7425346"/>
+          <w:r>
+            <w:rPr>
+              <w:rFonts w:ascii="Times New Roman" w:hAnsi="Times New Roman"/>
+              <w:szCs w:val="28"/>
+            </w:rPr>
+            <w:lastRenderedPageBreak/>
+            <w:t>INTRODUCTION</w:t>
+          </w:r>
+          <w:bookmarkEnd w:id="11"/>
+          <w:bookmarkEnd w:id="12"/>
+        </w:p>
+        <w:p>
+          <w:pPr>
+            <w:rPr>
+              <w:rFonts w:ascii="Times New Roman" w:hAnsi="Times New Roman"/>
+              <w:sz w:val="28"/>
+              <w:szCs w:val="28"/>
+            </w:rPr>
+          </w:pPr>
+        </w:p>
+        <w:p>
+          <w:pPr>
+            <w:rPr>
+              <w:rFonts w:ascii="Times New Roman" w:hAnsi="Times New Roman"/>
+              <w:sz w:val="28"/>
+              <w:szCs w:val="28"/>
+            </w:rPr>
+          </w:pPr>
+          <w:r>
+            <w:rPr>
+              <w:rFonts w:ascii="Times New Roman" w:hAnsi="Times New Roman"/>
+              <w:sz w:val="28"/>
+              <w:szCs w:val="28"/>
+            </w:rPr>
+            <w:t xml:space="preserve">Now a days </w:t>
+          </w:r>
+          <w:r>
+            <w:rPr>
+              <w:rFonts w:ascii="Times New Roman" w:hAnsi="Times New Roman"/>
+              <w:sz w:val="28"/>
+              <w:szCs w:val="28"/>
+            </w:rPr>
+            <w:t>everything</w:t>
+          </w:r>
+          <w:r>
+            <w:rPr>
+              <w:rFonts w:ascii="Times New Roman" w:hAnsi="Times New Roman"/>
+              <w:sz w:val="28"/>
+              <w:szCs w:val="28"/>
+            </w:rPr>
+            <w:t xml:space="preserve"> is getting a makeover by getting smart be it people or </w:t>
+          </w:r>
+          <w:r>
+            <w:rPr>
+              <w:rFonts w:ascii="Times New Roman" w:hAnsi="Times New Roman"/>
+              <w:sz w:val="28"/>
+              <w:szCs w:val="28"/>
+            </w:rPr>
+            <w:t>electronics. Our Project is now trying to make the energy meter smart.</w:t>
+          </w:r>
+        </w:p>
+        <w:p>
+          <w:pPr>
+            <w:rPr>
+              <w:rFonts w:ascii="Times New Roman" w:hAnsi="Times New Roman"/>
+              <w:color w:val="9D3511" w:themeColor="accent1" w:themeShade="BF"/>
+              <w:spacing w:val="20"/>
+              <w:sz w:val="28"/>
+              <w:szCs w:val="28"/>
+            </w:rPr>
+          </w:pPr>
+          <w:r>
+            <w:rPr>
+              <w:rFonts w:ascii="Times New Roman" w:hAnsi="Times New Roman"/>
+              <w:sz w:val="28"/>
+              <w:szCs w:val="28"/>
+            </w:rPr>
+            <w:t xml:space="preserve">Our objective </w:t>
+          </w:r>
+          <w:r>
+            <w:rPr>
+              <w:rFonts w:ascii="Times New Roman" w:hAnsi="Times New Roman"/>
+              <w:sz w:val="28"/>
+              <w:szCs w:val="28"/>
+            </w:rPr>
+            <w:t xml:space="preserve">is to make a smart energy meter which informs the consumer on how much of energy </w:t>
+          </w:r>
+          <w:r>
+            <w:rPr>
+              <w:rFonts w:ascii="Times New Roman" w:hAnsi="Times New Roman"/>
+              <w:sz w:val="28"/>
+              <w:szCs w:val="28"/>
+            </w:rPr>
+            <w:t xml:space="preserve">is consumed by the consumer via </w:t>
+          </w:r>
+          <w:r>
+            <w:rPr>
+              <w:rFonts w:ascii="Times New Roman" w:hAnsi="Times New Roman"/>
+              <w:sz w:val="28"/>
+              <w:szCs w:val="28"/>
+            </w:rPr>
+            <w:t>SMS</w:t>
+          </w:r>
+          <w:r>
+            <w:rPr>
+              <w:rFonts w:ascii="Times New Roman" w:hAnsi="Times New Roman"/>
+              <w:sz w:val="28"/>
+              <w:szCs w:val="28"/>
+            </w:rPr>
+            <w:t xml:space="preserve">. </w:t>
+          </w:r>
+          <w:r>
+            <w:rPr>
+              <w:rFonts w:ascii="Times New Roman" w:hAnsi="Times New Roman"/>
+              <w:sz w:val="28"/>
+              <w:szCs w:val="28"/>
+            </w:rPr>
+            <w:br w:type="page"/>
+          </w:r>
+        </w:p>
+        <w:p>
+          <w:pPr>
+            <w:pStyle w:val="Heading1"/>
+            <w:rPr>
+              <w:rFonts w:ascii="Times New Roman" w:hAnsi="Times New Roman"/>
+              <w:szCs w:val="28"/>
             </w:rPr>
           </w:pPr>
           <w:bookmarkStart w:id="13" w:name="_Toc513157108"/>
           <w:bookmarkStart w:id="14" w:name="_Toc7425347"/>
           <w:r>
             <w:rPr>
-              <w:sz w:val="44"/>
-              <w:szCs w:val="44"/>
+              <w:rFonts w:ascii="Times New Roman" w:hAnsi="Times New Roman"/>
+              <w:szCs w:val="28"/>
             </w:rPr>
             <w:lastRenderedPageBreak/>
             <w:t>OBJECTIVE</w:t>
@@ -7956,30 +8088,21 @@
           <w:bookmarkEnd w:id="13"/>
           <w:bookmarkEnd w:id="14"/>
         </w:p>
-        <w:p/>
-        <w:p/>
         <w:p>
           <w:pPr>
-            <w:pStyle w:val="NoSpacing"/>
-            <w:rPr>
-              <w:sz w:val="36"/>
-              <w:szCs w:val="36"/>
+            <w:rPr>
+              <w:rFonts w:ascii="Times New Roman" w:hAnsi="Times New Roman"/>
+              <w:sz w:val="28"/>
+              <w:szCs w:val="28"/>
             </w:rPr>
           </w:pPr>
-          <w:r>
-            <w:rPr>
-              <w:sz w:val="36"/>
-              <w:szCs w:val="36"/>
-            </w:rPr>
-            <w:t xml:space="preserve">The objective of our Project is to keep the Consumer updated on amount to energy consumed by a System in which the consumer wants to monitor. </w:t>
-          </w:r>
         </w:p>
         <w:p>
           <w:pPr>
-            <w:pStyle w:val="NoSpacing"/>
-            <w:rPr>
-              <w:sz w:val="36"/>
-              <w:szCs w:val="36"/>
+            <w:rPr>
+              <w:rFonts w:ascii="Times New Roman" w:hAnsi="Times New Roman"/>
+              <w:sz w:val="28"/>
+              <w:szCs w:val="28"/>
             </w:rPr>
           </w:pPr>
         </w:p>
@@ -7987,14 +8110,44 @@
           <w:pPr>
             <w:pStyle w:val="NoSpacing"/>
             <w:rPr>
-              <w:sz w:val="36"/>
-              <w:szCs w:val="36"/>
+              <w:rFonts w:ascii="Times New Roman" w:hAnsi="Times New Roman"/>
+              <w:sz w:val="28"/>
+              <w:szCs w:val="28"/>
             </w:rPr>
           </w:pPr>
           <w:r>
             <w:rPr>
-              <w:sz w:val="36"/>
-              <w:szCs w:val="36"/>
+              <w:rFonts w:ascii="Times New Roman" w:hAnsi="Times New Roman"/>
+              <w:sz w:val="28"/>
+              <w:szCs w:val="28"/>
+            </w:rPr>
+            <w:t xml:space="preserve">The objective of our Project is to keep the Consumer updated on amount to energy consumed by a System in which the consumer wants to monitor. </w:t>
+          </w:r>
+        </w:p>
+        <w:p>
+          <w:pPr>
+            <w:pStyle w:val="NoSpacing"/>
+            <w:rPr>
+              <w:rFonts w:ascii="Times New Roman" w:hAnsi="Times New Roman"/>
+              <w:sz w:val="28"/>
+              <w:szCs w:val="28"/>
+            </w:rPr>
+          </w:pPr>
+        </w:p>
+        <w:p>
+          <w:pPr>
+            <w:pStyle w:val="NoSpacing"/>
+            <w:rPr>
+              <w:rFonts w:ascii="Times New Roman" w:hAnsi="Times New Roman"/>
+              <w:sz w:val="28"/>
+              <w:szCs w:val="28"/>
+            </w:rPr>
+          </w:pPr>
+          <w:r>
+            <w:rPr>
+              <w:rFonts w:ascii="Times New Roman" w:hAnsi="Times New Roman"/>
+              <w:sz w:val="28"/>
+              <w:szCs w:val="28"/>
             </w:rPr>
             <w:t>We wish to attend this feat by keeping the Consumer informed on the amounts of Watts Consumed by the monitored system and sending the information to the Consumer over Short Messaging Service, that is SMS in short.</w:t>
           </w:r>
@@ -8003,121 +8156,183 @@
           <w:pPr>
             <w:pStyle w:val="Heading1"/>
             <w:rPr>
-              <w:sz w:val="40"/>
-              <w:szCs w:val="40"/>
+              <w:rFonts w:ascii="Times New Roman" w:hAnsi="Times New Roman"/>
+              <w:szCs w:val="28"/>
             </w:rPr>
           </w:pPr>
           <w:r>
+            <w:rPr>
+              <w:rFonts w:ascii="Times New Roman" w:hAnsi="Times New Roman"/>
+              <w:szCs w:val="28"/>
+            </w:rPr>
             <w:br w:type="page"/>
           </w:r>
           <w:bookmarkStart w:id="15" w:name="_Toc7425348"/>
           <w:r>
             <w:rPr>
-              <w:sz w:val="40"/>
-              <w:szCs w:val="40"/>
+              <w:rFonts w:ascii="Times New Roman" w:hAnsi="Times New Roman"/>
+              <w:szCs w:val="28"/>
             </w:rPr>
             <w:lastRenderedPageBreak/>
             <w:t>LITERA</w:t>
           </w:r>
           <w:r>
             <w:rPr>
-              <w:sz w:val="40"/>
-              <w:szCs w:val="40"/>
+              <w:rFonts w:ascii="Times New Roman" w:hAnsi="Times New Roman"/>
+              <w:szCs w:val="28"/>
             </w:rPr>
             <w:t>T</w:t>
           </w:r>
           <w:r>
             <w:rPr>
-              <w:sz w:val="40"/>
-              <w:szCs w:val="40"/>
+              <w:rFonts w:ascii="Times New Roman" w:hAnsi="Times New Roman"/>
+              <w:szCs w:val="28"/>
             </w:rPr>
             <w:t>URE REVIEW</w:t>
           </w:r>
           <w:bookmarkEnd w:id="15"/>
           <w:r>
             <w:rPr>
-              <w:sz w:val="40"/>
-              <w:szCs w:val="40"/>
+              <w:rFonts w:ascii="Times New Roman" w:hAnsi="Times New Roman"/>
+              <w:szCs w:val="28"/>
             </w:rPr>
             <w:t xml:space="preserve"> </w:t>
-          </w:r>
-        </w:p>
-        <w:p/>
-        <w:p>
-          <w:pPr>
-            <w:rPr>
-              <w:sz w:val="36"/>
-              <w:szCs w:val="36"/>
-            </w:rPr>
-          </w:pPr>
-          <w:r>
-            <w:rPr>
-              <w:sz w:val="36"/>
-              <w:szCs w:val="36"/>
-            </w:rPr>
-            <w:t xml:space="preserve">Before starting to work on this project we had to go through some of the documentations and reports of many authors in this field. </w:t>
           </w:r>
         </w:p>
         <w:p>
           <w:pPr>
             <w:rPr>
-              <w:sz w:val="36"/>
-              <w:szCs w:val="36"/>
+              <w:rFonts w:ascii="Times New Roman" w:hAnsi="Times New Roman"/>
+              <w:sz w:val="28"/>
+              <w:szCs w:val="28"/>
             </w:rPr>
           </w:pPr>
         </w:p>
         <w:p>
           <w:pPr>
             <w:rPr>
-              <w:sz w:val="36"/>
-              <w:szCs w:val="36"/>
+              <w:rFonts w:ascii="Times New Roman" w:hAnsi="Times New Roman"/>
+              <w:sz w:val="28"/>
+              <w:szCs w:val="28"/>
             </w:rPr>
           </w:pPr>
           <w:r>
             <w:rPr>
-              <w:sz w:val="36"/>
-              <w:szCs w:val="36"/>
-            </w:rPr>
-            <w:t>Like:</w:t>
+              <w:rFonts w:ascii="Times New Roman" w:hAnsi="Times New Roman"/>
+              <w:sz w:val="28"/>
+              <w:szCs w:val="28"/>
+            </w:rPr>
+            <w:t xml:space="preserve">Before starting to work on this project we had to go through some of the documentations and reports of many authors in this field. </w:t>
           </w:r>
         </w:p>
         <w:p>
           <w:pPr>
             <w:rPr>
-              <w:sz w:val="32"/>
-              <w:szCs w:val="32"/>
+              <w:rFonts w:ascii="Times New Roman" w:hAnsi="Times New Roman"/>
+              <w:sz w:val="28"/>
+              <w:szCs w:val="28"/>
             </w:rPr>
           </w:pPr>
-          <w:r>
-            <w:rPr>
-              <w:sz w:val="32"/>
-              <w:szCs w:val="32"/>
-            </w:rPr>
-            <w:t>[1] General Application Research on GSM Module</w:t>
-          </w:r>
         </w:p>
         <w:p>
           <w:pPr>
             <w:rPr>
-              <w:sz w:val="32"/>
-              <w:szCs w:val="32"/>
+              <w:rFonts w:ascii="Times New Roman" w:hAnsi="Times New Roman"/>
+              <w:sz w:val="28"/>
+              <w:szCs w:val="28"/>
             </w:rPr>
           </w:pPr>
           <w:r>
             <w:rPr>
-              <w:sz w:val="32"/>
-              <w:szCs w:val="32"/>
+              <w:rFonts w:ascii="Times New Roman" w:hAnsi="Times New Roman"/>
+              <w:sz w:val="28"/>
+              <w:szCs w:val="28"/>
+            </w:rPr>
+            <w:t>Like:</w:t>
+          </w:r>
+        </w:p>
+        <w:p>
+          <w:pPr>
+            <w:rPr>
+              <w:rFonts w:ascii="Times New Roman" w:hAnsi="Times New Roman"/>
+              <w:sz w:val="28"/>
+              <w:szCs w:val="28"/>
+            </w:rPr>
+          </w:pPr>
+          <w:r>
+            <w:rPr>
+              <w:rFonts w:ascii="Times New Roman" w:hAnsi="Times New Roman"/>
+              <w:sz w:val="28"/>
+              <w:szCs w:val="28"/>
+            </w:rPr>
+            <w:t>[1] General Application Research on GSM Module</w:t>
+          </w:r>
+        </w:p>
+        <w:p>
+          <w:pPr>
+            <w:rPr>
+              <w:rFonts w:ascii="Times New Roman" w:hAnsi="Times New Roman"/>
+              <w:sz w:val="28"/>
+              <w:szCs w:val="28"/>
+            </w:rPr>
+          </w:pPr>
+          <w:r>
+            <w:rPr>
+              <w:rFonts w:ascii="Times New Roman" w:hAnsi="Times New Roman"/>
+              <w:sz w:val="28"/>
+              <w:szCs w:val="28"/>
             </w:rPr>
             <w:t xml:space="preserve">[2] </w:t>
           </w:r>
           <w:r>
             <w:rPr>
-              <w:sz w:val="32"/>
-              <w:szCs w:val="32"/>
+              <w:rFonts w:ascii="Times New Roman" w:hAnsi="Times New Roman"/>
+              <w:sz w:val="28"/>
+              <w:szCs w:val="28"/>
             </w:rPr>
             <w:t xml:space="preserve">Programmable Energy Meter with Bill Estimation for Reducing Power Bill </w:t>
           </w:r>
-          <w:r>
+        </w:p>
+        <w:p>
+          <w:pPr>
+            <w:rPr>
+              <w:rFonts w:ascii="Times New Roman" w:hAnsi="Times New Roman"/>
+              <w:sz w:val="28"/>
+              <w:szCs w:val="28"/>
+            </w:rPr>
+          </w:pPr>
+          <w:r>
+            <w:rPr>
+              <w:rFonts w:ascii="Times New Roman" w:hAnsi="Times New Roman"/>
+              <w:sz w:val="28"/>
+              <w:szCs w:val="28"/>
+            </w:rPr>
+            <w:t xml:space="preserve">[3] </w:t>
+          </w:r>
+          <w:r>
+            <w:rPr>
+              <w:rFonts w:ascii="Times New Roman" w:hAnsi="Times New Roman"/>
+              <w:color w:val="4B4B4B"/>
+              <w:sz w:val="28"/>
+              <w:szCs w:val="28"/>
+              <w:shd w:val="clear" w:color="auto" w:fill="FFFFFF"/>
+            </w:rPr>
+            <w:t>For the meter in the photographs above, the label states 1000 Imp/kWh, so the LED will flash 1000 times per unit of electricity. We can use that value of 1000 to estimate the power. If a constant 1000W (1kW) is going through the meter, then in one hour (3600 seconds) the LED will flash 1000 times, so the LED will flash once every 3600/1000 = 3.6 seconds. With a constant 3000W (3kW) going through the meter, in one hour 3 kWh will pass through the meter (3 x 1000 = 3000 flashes in 3600 seconds) so the LED will flash every 3600 / 3000 = 1.2 seconds.</w:t>
+          </w:r>
+          <w:r>
+            <w:rPr>
+              <w:rFonts w:ascii="Times New Roman" w:hAnsi="Times New Roman"/>
+              <w:sz w:val="28"/>
+              <w:szCs w:val="28"/>
+            </w:rPr>
+            <w:t xml:space="preserve"> </w:t>
+          </w:r>
+          <w:r>
+            <w:rPr>
+              <w:rFonts w:ascii="Times New Roman" w:hAnsi="Times New Roman"/>
+              <w:sz w:val="28"/>
+              <w:szCs w:val="28"/>
+            </w:rPr>
             <w:br w:type="page"/>
           </w:r>
         </w:p>
@@ -8125,16 +8340,16 @@
           <w:pPr>
             <w:pStyle w:val="Heading1"/>
             <w:rPr>
-              <w:sz w:val="40"/>
-              <w:szCs w:val="40"/>
+              <w:rFonts w:ascii="Times New Roman" w:hAnsi="Times New Roman"/>
+              <w:szCs w:val="28"/>
             </w:rPr>
           </w:pPr>
           <w:bookmarkStart w:id="16" w:name="_Toc513157109"/>
           <w:bookmarkStart w:id="17" w:name="_Toc7425349"/>
           <w:r>
             <w:rPr>
-              <w:sz w:val="40"/>
-              <w:szCs w:val="40"/>
+              <w:rFonts w:ascii="Times New Roman" w:hAnsi="Times New Roman"/>
+              <w:szCs w:val="28"/>
             </w:rPr>
             <w:lastRenderedPageBreak/>
             <w:t>METHODOLOGY</w:t>
@@ -8143,36 +8358,36 @@
           <w:bookmarkEnd w:id="17"/>
           <w:r>
             <w:rPr>
-              <w:sz w:val="40"/>
-              <w:szCs w:val="40"/>
+              <w:rFonts w:ascii="Times New Roman" w:hAnsi="Times New Roman"/>
+              <w:szCs w:val="28"/>
             </w:rPr>
             <w:t xml:space="preserve"> / D</w:t>
           </w:r>
           <w:r>
             <w:rPr>
-              <w:sz w:val="40"/>
-              <w:szCs w:val="40"/>
+              <w:rFonts w:ascii="Times New Roman" w:hAnsi="Times New Roman"/>
+              <w:szCs w:val="28"/>
             </w:rPr>
             <w:t>ES</w:t>
           </w:r>
           <w:r>
             <w:rPr>
-              <w:sz w:val="40"/>
-              <w:szCs w:val="40"/>
+              <w:rFonts w:ascii="Times New Roman" w:hAnsi="Times New Roman"/>
+              <w:szCs w:val="28"/>
             </w:rPr>
             <w:t>CRIPT</w:t>
           </w:r>
           <w:r>
             <w:rPr>
-              <w:sz w:val="40"/>
-              <w:szCs w:val="40"/>
+              <w:rFonts w:ascii="Times New Roman" w:hAnsi="Times New Roman"/>
+              <w:szCs w:val="28"/>
             </w:rPr>
             <w:t>I</w:t>
           </w:r>
           <w:r>
             <w:rPr>
-              <w:sz w:val="40"/>
-              <w:szCs w:val="40"/>
+              <w:rFonts w:ascii="Times New Roman" w:hAnsi="Times New Roman"/>
+              <w:szCs w:val="28"/>
             </w:rPr>
             <w:t>ON OF THE PROJECT</w:t>
           </w:r>
@@ -8180,39 +8395,91 @@
         <w:p>
           <w:pPr>
             <w:rPr>
-              <w:sz w:val="44"/>
-              <w:szCs w:val="44"/>
+              <w:rFonts w:ascii="Times New Roman" w:hAnsi="Times New Roman"/>
+              <w:sz w:val="28"/>
+              <w:szCs w:val="28"/>
             </w:rPr>
           </w:pPr>
         </w:p>
         <w:p>
           <w:pPr>
             <w:rPr>
-              <w:rFonts w:asciiTheme="majorHAnsi" w:hAnsiTheme="majorHAnsi"/>
+              <w:rFonts w:ascii="Times New Roman" w:hAnsi="Times New Roman"/>
               <w:color w:val="9D3511" w:themeColor="accent1" w:themeShade="BF"/>
               <w:spacing w:val="20"/>
-              <w:sz w:val="44"/>
-              <w:szCs w:val="44"/>
+              <w:sz w:val="28"/>
+              <w:szCs w:val="28"/>
             </w:rPr>
           </w:pPr>
           <w:r>
             <w:rPr>
-              <w:sz w:val="44"/>
-              <w:szCs w:val="44"/>
-            </w:rPr>
-            <w:t xml:space="preserve">The device works in a simple manner. The </w:t>
-          </w:r>
-          <w:r>
-            <w:rPr>
-              <w:sz w:val="44"/>
-              <w:szCs w:val="44"/>
-            </w:rPr>
-            <w:t>microcontroller gets information on the amount of power consumed by the circuit, which displays the value in the LCD Display and send that information to the Consumer via SMS service by the GMS module.</w:t>
-          </w:r>
-          <w:r>
-            <w:rPr>
-              <w:sz w:val="44"/>
-              <w:szCs w:val="44"/>
+              <w:rFonts w:ascii="Times New Roman" w:hAnsi="Times New Roman"/>
+              <w:sz w:val="28"/>
+              <w:szCs w:val="28"/>
+            </w:rPr>
+            <w:t>The</w:t>
+          </w:r>
+          <w:r>
+            <w:rPr>
+              <w:rFonts w:ascii="Times New Roman" w:hAnsi="Times New Roman"/>
+              <w:sz w:val="28"/>
+              <w:szCs w:val="28"/>
+            </w:rPr>
+            <w:t xml:space="preserve"> rate in which</w:t>
+          </w:r>
+          <w:r>
+            <w:rPr>
+              <w:rFonts w:ascii="Times New Roman" w:hAnsi="Times New Roman"/>
+              <w:sz w:val="28"/>
+              <w:szCs w:val="28"/>
+            </w:rPr>
+            <w:t xml:space="preserve"> </w:t>
+          </w:r>
+          <w:r>
+            <w:rPr>
+              <w:rFonts w:ascii="Times New Roman" w:hAnsi="Times New Roman"/>
+              <w:sz w:val="28"/>
+              <w:szCs w:val="28"/>
+            </w:rPr>
+            <w:t xml:space="preserve">calibration light on an </w:t>
+          </w:r>
+          <w:r>
+            <w:rPr>
+              <w:rFonts w:ascii="Times New Roman" w:hAnsi="Times New Roman"/>
+              <w:sz w:val="28"/>
+              <w:szCs w:val="28"/>
+            </w:rPr>
+            <w:t>energy meter blink</w:t>
+          </w:r>
+          <w:r>
+            <w:rPr>
+              <w:rFonts w:ascii="Times New Roman" w:hAnsi="Times New Roman"/>
+              <w:sz w:val="28"/>
+              <w:szCs w:val="28"/>
+            </w:rPr>
+            <w:t xml:space="preserve"> is directly proportional to the energy consumed by the circuit in which the energy meter is connected. This is the main </w:t>
+          </w:r>
+          <w:r>
+            <w:rPr>
+              <w:rFonts w:ascii="Times New Roman" w:hAnsi="Times New Roman"/>
+              <w:sz w:val="28"/>
+              <w:szCs w:val="28"/>
+            </w:rPr>
+            <w:t xml:space="preserve">key point of our project. By taking the average time between impulses and the impulse rate of </w:t>
+          </w:r>
+          <w:r>
+            <w:rPr>
+              <w:rFonts w:ascii="Times New Roman" w:hAnsi="Times New Roman"/>
+              <w:sz w:val="28"/>
+              <w:szCs w:val="28"/>
+            </w:rPr>
+            <w:t>the connected energy meter, we can calculate how much energy is being consumed, and send the data accordingly to the person concerned.</w:t>
+          </w:r>
+          <w:r>
+            <w:rPr>
+              <w:rFonts w:ascii="Times New Roman" w:hAnsi="Times New Roman"/>
+              <w:sz w:val="28"/>
+              <w:szCs w:val="28"/>
             </w:rPr>
             <w:br w:type="page"/>
           </w:r>
@@ -8220,9 +8487,17 @@
         <w:p>
           <w:pPr>
             <w:pStyle w:val="Heading1"/>
+            <w:rPr>
+              <w:rFonts w:ascii="Times New Roman" w:hAnsi="Times New Roman"/>
+              <w:szCs w:val="28"/>
+            </w:rPr>
           </w:pPr>
           <w:bookmarkStart w:id="18" w:name="_Toc7425350"/>
           <w:r>
+            <w:rPr>
+              <w:rFonts w:ascii="Times New Roman" w:hAnsi="Times New Roman"/>
+              <w:szCs w:val="28"/>
+            </w:rPr>
             <w:lastRenderedPageBreak/>
             <w:t>BLOCK DIAGRAM / CIRCUIT DIAGRAM / FLOWCHART</w:t>
           </w:r>
@@ -8231,11 +8506,11 @@
         <w:p>
           <w:pPr>
             <w:rPr>
-              <w:rFonts w:asciiTheme="majorHAnsi" w:hAnsiTheme="majorHAnsi"/>
+              <w:rFonts w:ascii="Times New Roman" w:hAnsi="Times New Roman"/>
               <w:color w:val="9D3511" w:themeColor="accent1" w:themeShade="BF"/>
               <w:spacing w:val="20"/>
               <w:sz w:val="28"/>
-              <w:szCs w:val="32"/>
+              <w:szCs w:val="28"/>
             </w:rPr>
           </w:pPr>
           <w:r>
@@ -8243,26 +8518,26 @@
               <w:noProof/>
             </w:rPr>
             <w:drawing>
-              <wp:anchor distT="0" distB="0" distL="114300" distR="114300" simplePos="0" relativeHeight="251662848" behindDoc="1" locked="0" layoutInCell="1" allowOverlap="1" wp14:anchorId="216A29EC" wp14:editId="143445A9">
+              <wp:anchor distT="0" distB="0" distL="114300" distR="114300" simplePos="0" relativeHeight="251674112" behindDoc="1" locked="0" layoutInCell="1" allowOverlap="1" wp14:anchorId="58B3E524" wp14:editId="6C9AE08C">
                 <wp:simplePos x="0" y="0"/>
-                <wp:positionH relativeFrom="column">
-                  <wp:posOffset>2540</wp:posOffset>
+                <wp:positionH relativeFrom="margin">
+                  <wp:align>right</wp:align>
                 </wp:positionH>
                 <wp:positionV relativeFrom="paragraph">
-                  <wp:posOffset>490855</wp:posOffset>
+                  <wp:posOffset>487534</wp:posOffset>
                 </wp:positionV>
-                <wp:extent cx="5507990" cy="3874135"/>
+                <wp:extent cx="5507990" cy="3873500"/>
                 <wp:effectExtent l="0" t="0" r="0" b="0"/>
                 <wp:wrapTight wrapText="bothSides">
                   <wp:wrapPolygon edited="0">
                     <wp:start x="0" y="0"/>
-                    <wp:lineTo x="0" y="21455"/>
-                    <wp:lineTo x="21515" y="21455"/>
+                    <wp:lineTo x="0" y="21458"/>
+                    <wp:lineTo x="21515" y="21458"/>
                     <wp:lineTo x="21515" y="0"/>
                     <wp:lineTo x="0" y="0"/>
                   </wp:wrapPolygon>
                 </wp:wrapTight>
-                <wp:docPr id="1" name="Picture 1"/>
+                <wp:docPr id="16" name="Picture 16"/>
                 <wp:cNvGraphicFramePr>
                   <a:graphicFrameLocks xmlns:a="http://schemas.openxmlformats.org/drawingml/2006/main" noChangeAspect="1"/>
                 </wp:cNvGraphicFramePr>
@@ -8291,7 +8566,7 @@
                       <pic:spPr bwMode="auto">
                         <a:xfrm>
                           <a:off x="0" y="0"/>
-                          <a:ext cx="5507990" cy="3874135"/>
+                          <a:ext cx="5507990" cy="3873500"/>
                         </a:xfrm>
                         <a:prstGeom prst="rect">
                           <a:avLst/>
@@ -8314,6 +8589,11 @@
             </w:drawing>
           </w:r>
           <w:r>
+            <w:rPr>
+              <w:rFonts w:ascii="Times New Roman" w:hAnsi="Times New Roman"/>
+              <w:sz w:val="28"/>
+              <w:szCs w:val="28"/>
+            </w:rPr>
             <w:br w:type="page"/>
           </w:r>
         </w:p>
@@ -8321,16 +8601,16 @@
           <w:pPr>
             <w:pStyle w:val="Heading1"/>
             <w:rPr>
-              <w:sz w:val="40"/>
-              <w:szCs w:val="40"/>
+              <w:rFonts w:ascii="Times New Roman" w:hAnsi="Times New Roman"/>
+              <w:szCs w:val="28"/>
             </w:rPr>
           </w:pPr>
           <w:bookmarkStart w:id="19" w:name="_Toc513157110"/>
           <w:bookmarkStart w:id="20" w:name="_Toc7425351"/>
           <w:r>
             <w:rPr>
-              <w:sz w:val="40"/>
-              <w:szCs w:val="40"/>
+              <w:rFonts w:ascii="Times New Roman" w:hAnsi="Times New Roman"/>
+              <w:szCs w:val="28"/>
             </w:rPr>
             <w:lastRenderedPageBreak/>
             <w:t>DETAILS OF COMPONENTS REQUIRED</w:t>
@@ -8338,18 +8618,26 @@
           <w:bookmarkEnd w:id="19"/>
           <w:bookmarkEnd w:id="20"/>
         </w:p>
-        <w:p/>
         <w:p>
           <w:pPr>
             <w:rPr>
-              <w:rFonts w:asciiTheme="majorHAnsi" w:hAnsiTheme="majorHAnsi"/>
+              <w:rFonts w:ascii="Times New Roman" w:hAnsi="Times New Roman"/>
               <w:sz w:val="28"/>
               <w:szCs w:val="28"/>
             </w:rPr>
           </w:pPr>
-          <w:r>
-            <w:rPr>
-              <w:rFonts w:asciiTheme="majorHAnsi" w:hAnsiTheme="majorHAnsi"/>
+        </w:p>
+        <w:p>
+          <w:pPr>
+            <w:rPr>
+              <w:rFonts w:ascii="Times New Roman" w:hAnsi="Times New Roman"/>
+              <w:sz w:val="28"/>
+              <w:szCs w:val="28"/>
+            </w:rPr>
+          </w:pPr>
+          <w:r>
+            <w:rPr>
+              <w:rFonts w:ascii="Times New Roman" w:hAnsi="Times New Roman"/>
               <w:sz w:val="28"/>
               <w:szCs w:val="28"/>
             </w:rPr>
@@ -8361,21 +8649,48 @@
             <w:pStyle w:val="ListParagraph"/>
             <w:numPr>
               <w:ilvl w:val="0"/>
-              <w:numId w:val="20"/>
+              <w:numId w:val="23"/>
             </w:numPr>
-            <w:rPr>
-              <w:rFonts w:asciiTheme="majorHAnsi" w:hAnsiTheme="majorHAnsi"/>
+            <w:ind w:left="567"/>
+            <w:rPr>
+              <w:rFonts w:ascii="Times New Roman" w:hAnsi="Times New Roman"/>
+              <w:color w:val="9D3511" w:themeColor="accent1" w:themeShade="BF"/>
+              <w:spacing w:val="20"/>
               <w:sz w:val="28"/>
               <w:szCs w:val="28"/>
             </w:rPr>
           </w:pPr>
           <w:r>
             <w:rPr>
-              <w:rFonts w:asciiTheme="majorHAnsi" w:hAnsiTheme="majorHAnsi"/>
+              <w:rFonts w:ascii="Times New Roman" w:hAnsi="Times New Roman"/>
               <w:sz w:val="28"/>
               <w:szCs w:val="28"/>
             </w:rPr>
-            <w:t>GSM Module</w:t>
+            <w:t xml:space="preserve">LDR </w:t>
+          </w:r>
+          <w:r>
+            <w:rPr>
+              <w:rFonts w:ascii="Times New Roman" w:hAnsi="Times New Roman"/>
+              <w:sz w:val="28"/>
+              <w:szCs w:val="28"/>
+            </w:rPr>
+            <w:t>(</w:t>
+          </w:r>
+          <w:r>
+            <w:rPr>
+              <w:rFonts w:ascii="Arial" w:hAnsi="Arial" w:cs="Arial"/>
+              <w:color w:val="202124"/>
+              <w:shd w:val="clear" w:color="auto" w:fill="FFFFFF"/>
+            </w:rPr>
+            <w:t>Light Dependent Resistor</w:t>
+          </w:r>
+          <w:r>
+            <w:rPr>
+              <w:rFonts w:ascii="Times New Roman" w:hAnsi="Times New Roman"/>
+              <w:sz w:val="28"/>
+              <w:szCs w:val="28"/>
+            </w:rPr>
+            <w:t>)</w:t>
           </w:r>
         </w:p>
         <w:p>
@@ -8383,21 +8698,24 @@
             <w:pStyle w:val="ListParagraph"/>
             <w:numPr>
               <w:ilvl w:val="0"/>
-              <w:numId w:val="20"/>
+              <w:numId w:val="23"/>
             </w:numPr>
-            <w:rPr>
-              <w:rFonts w:asciiTheme="majorHAnsi" w:hAnsiTheme="majorHAnsi"/>
+            <w:ind w:left="567"/>
+            <w:rPr>
+              <w:rFonts w:ascii="Times New Roman" w:hAnsi="Times New Roman"/>
+              <w:color w:val="9D3511" w:themeColor="accent1" w:themeShade="BF"/>
+              <w:spacing w:val="20"/>
               <w:sz w:val="28"/>
               <w:szCs w:val="28"/>
             </w:rPr>
           </w:pPr>
           <w:r>
             <w:rPr>
-              <w:rFonts w:asciiTheme="majorHAnsi" w:hAnsiTheme="majorHAnsi"/>
+              <w:rFonts w:ascii="Times New Roman" w:hAnsi="Times New Roman"/>
               <w:sz w:val="28"/>
               <w:szCs w:val="28"/>
             </w:rPr>
-            <w:t xml:space="preserve">Microcontroller </w:t>
+            <w:t>16x2 LCD Display</w:t>
           </w:r>
         </w:p>
         <w:p>
@@ -8405,21 +8723,48 @@
             <w:pStyle w:val="ListParagraph"/>
             <w:numPr>
               <w:ilvl w:val="0"/>
-              <w:numId w:val="20"/>
+              <w:numId w:val="23"/>
             </w:numPr>
-            <w:rPr>
-              <w:rFonts w:asciiTheme="majorHAnsi" w:hAnsiTheme="majorHAnsi"/>
+            <w:ind w:left="567"/>
+            <w:rPr>
+              <w:rFonts w:ascii="Times New Roman" w:hAnsi="Times New Roman"/>
+              <w:color w:val="9D3511" w:themeColor="accent1" w:themeShade="BF"/>
+              <w:spacing w:val="20"/>
               <w:sz w:val="28"/>
               <w:szCs w:val="28"/>
             </w:rPr>
           </w:pPr>
           <w:r>
             <w:rPr>
-              <w:rFonts w:asciiTheme="majorHAnsi" w:hAnsiTheme="majorHAnsi"/>
+              <w:rFonts w:ascii="Times New Roman" w:hAnsi="Times New Roman"/>
               <w:sz w:val="28"/>
               <w:szCs w:val="28"/>
             </w:rPr>
-            <w:t>Power Supply</w:t>
+            <w:t>A</w:t>
+          </w:r>
+          <w:r>
+            <w:rPr>
+              <w:rFonts w:ascii="Times New Roman" w:hAnsi="Times New Roman"/>
+              <w:sz w:val="28"/>
+              <w:szCs w:val="28"/>
+            </w:rPr>
+            <w:t>rduino</w:t>
+          </w:r>
+          <w:r>
+            <w:rPr>
+              <w:rFonts w:ascii="Times New Roman" w:hAnsi="Times New Roman"/>
+              <w:sz w:val="28"/>
+              <w:szCs w:val="28"/>
+            </w:rPr>
+            <w:t xml:space="preserve"> </w:t>
+          </w:r>
+          <w:r>
+            <w:rPr>
+              <w:rFonts w:ascii="Times New Roman" w:hAnsi="Times New Roman"/>
+              <w:sz w:val="28"/>
+              <w:szCs w:val="28"/>
+            </w:rPr>
+            <w:t>UNO</w:t>
           </w:r>
         </w:p>
         <w:p>
@@ -8427,21 +8772,24 @@
             <w:pStyle w:val="ListParagraph"/>
             <w:numPr>
               <w:ilvl w:val="0"/>
-              <w:numId w:val="20"/>
+              <w:numId w:val="23"/>
             </w:numPr>
-            <w:rPr>
-              <w:rFonts w:asciiTheme="majorHAnsi" w:hAnsiTheme="majorHAnsi"/>
+            <w:ind w:left="567"/>
+            <w:rPr>
+              <w:rFonts w:ascii="Times New Roman" w:hAnsi="Times New Roman"/>
+              <w:color w:val="9D3511" w:themeColor="accent1" w:themeShade="BF"/>
+              <w:spacing w:val="20"/>
               <w:sz w:val="28"/>
               <w:szCs w:val="28"/>
             </w:rPr>
           </w:pPr>
           <w:r>
             <w:rPr>
-              <w:rFonts w:asciiTheme="majorHAnsi" w:hAnsiTheme="majorHAnsi"/>
+              <w:rFonts w:ascii="Times New Roman" w:hAnsi="Times New Roman"/>
               <w:sz w:val="28"/>
               <w:szCs w:val="28"/>
             </w:rPr>
-            <w:t>ULN2003A (RELAY DRIVER)</w:t>
+            <w:t>GSM Module</w:t>
           </w:r>
         </w:p>
         <w:p>
@@ -8449,49 +8797,11 @@
             <w:pStyle w:val="ListParagraph"/>
             <w:numPr>
               <w:ilvl w:val="0"/>
-              <w:numId w:val="20"/>
+              <w:numId w:val="23"/>
             </w:numPr>
-            <w:rPr>
-              <w:rFonts w:asciiTheme="majorHAnsi" w:hAnsiTheme="majorHAnsi"/>
-              <w:sz w:val="28"/>
-              <w:szCs w:val="28"/>
-            </w:rPr>
-          </w:pPr>
-          <w:r>
-            <w:rPr>
-              <w:rFonts w:asciiTheme="majorHAnsi" w:hAnsiTheme="majorHAnsi"/>
-              <w:sz w:val="28"/>
-              <w:szCs w:val="28"/>
-            </w:rPr>
-            <w:t>Relay</w:t>
-          </w:r>
-        </w:p>
-        <w:p>
-          <w:pPr>
-            <w:pStyle w:val="ListParagraph"/>
-            <w:numPr>
-              <w:ilvl w:val="0"/>
-              <w:numId w:val="20"/>
-            </w:numPr>
-            <w:rPr>
-              <w:rFonts w:asciiTheme="majorHAnsi" w:hAnsiTheme="majorHAnsi"/>
-              <w:sz w:val="28"/>
-              <w:szCs w:val="28"/>
-            </w:rPr>
-          </w:pPr>
-          <w:r>
-            <w:rPr>
-              <w:rFonts w:asciiTheme="majorHAnsi" w:hAnsiTheme="majorHAnsi"/>
-              <w:sz w:val="28"/>
-              <w:szCs w:val="28"/>
-            </w:rPr>
-            <w:t>Lamp (as load)</w:t>
-          </w:r>
-        </w:p>
-        <w:p>
-          <w:pPr>
-            <w:rPr>
-              <w:rFonts w:asciiTheme="majorHAnsi" w:hAnsiTheme="majorHAnsi"/>
+            <w:ind w:left="567"/>
+            <w:rPr>
+              <w:rFonts w:ascii="Times New Roman" w:hAnsi="Times New Roman"/>
               <w:color w:val="9D3511" w:themeColor="accent1" w:themeShade="BF"/>
               <w:spacing w:val="20"/>
               <w:sz w:val="28"/>
@@ -8500,6 +8810,15 @@
           </w:pPr>
           <w:r>
             <w:rPr>
+              <w:rFonts w:ascii="Times New Roman" w:hAnsi="Times New Roman"/>
+              <w:sz w:val="28"/>
+              <w:szCs w:val="28"/>
+            </w:rPr>
+            <w:t>Switch</w:t>
+          </w:r>
+          <w:r>
+            <w:rPr>
+              <w:rFonts w:ascii="Times New Roman" w:hAnsi="Times New Roman"/>
               <w:sz w:val="28"/>
               <w:szCs w:val="28"/>
             </w:rPr>
@@ -8510,15 +8829,15 @@
           <w:pPr>
             <w:pStyle w:val="Heading1"/>
             <w:rPr>
-              <w:sz w:val="44"/>
-              <w:szCs w:val="44"/>
+              <w:rFonts w:ascii="Times New Roman" w:hAnsi="Times New Roman"/>
+              <w:szCs w:val="28"/>
             </w:rPr>
           </w:pPr>
           <w:bookmarkStart w:id="21" w:name="_Toc7425352"/>
           <w:r>
             <w:rPr>
-              <w:sz w:val="44"/>
-              <w:szCs w:val="44"/>
+              <w:rFonts w:ascii="Times New Roman" w:hAnsi="Times New Roman"/>
+              <w:szCs w:val="28"/>
             </w:rPr>
             <w:lastRenderedPageBreak/>
             <w:t>RESULTS and OUTPUT</w:t>
@@ -8528,54 +8847,75 @@
         <w:p>
           <w:pPr>
             <w:rPr>
-              <w:sz w:val="44"/>
-              <w:szCs w:val="44"/>
+              <w:rFonts w:ascii="Times New Roman" w:hAnsi="Times New Roman"/>
+              <w:sz w:val="28"/>
+              <w:szCs w:val="28"/>
             </w:rPr>
           </w:pPr>
         </w:p>
         <w:p>
           <w:pPr>
             <w:rPr>
-              <w:sz w:val="36"/>
-              <w:szCs w:val="36"/>
-            </w:rPr>
-          </w:pPr>
-          <w:r>
-            <w:rPr>
-              <w:sz w:val="36"/>
-              <w:szCs w:val="36"/>
-            </w:rPr>
-            <w:t xml:space="preserve">Right </w:t>
-          </w:r>
-          <w:r>
-            <w:rPr>
-              <w:sz w:val="36"/>
-              <w:szCs w:val="36"/>
-            </w:rPr>
-            <w:t>Now,</w:t>
-          </w:r>
-          <w:r>
-            <w:rPr>
-              <w:sz w:val="36"/>
-              <w:szCs w:val="36"/>
-            </w:rPr>
-            <w:t xml:space="preserve"> Only the Voltage is being displayed and we are working on the Current Portion. </w:t>
-          </w:r>
-        </w:p>
-        <w:p>
-          <w:pPr>
-            <w:rPr>
-              <w:rFonts w:asciiTheme="majorHAnsi" w:hAnsiTheme="majorHAnsi"/>
+              <w:rFonts w:ascii="Times New Roman" w:hAnsi="Times New Roman"/>
               <w:color w:val="9D3511" w:themeColor="accent1" w:themeShade="BF"/>
               <w:spacing w:val="20"/>
-              <w:sz w:val="36"/>
-              <w:szCs w:val="36"/>
+              <w:sz w:val="28"/>
+              <w:szCs w:val="28"/>
             </w:rPr>
           </w:pPr>
           <w:r>
             <w:rPr>
-              <w:sz w:val="36"/>
-              <w:szCs w:val="36"/>
+              <w:noProof/>
+            </w:rPr>
+            <w:drawing>
+              <wp:inline distT="0" distB="0" distL="0" distR="0" wp14:anchorId="0938ED43" wp14:editId="67F2E905">
+                <wp:extent cx="5507990" cy="2904490"/>
+                <wp:effectExtent l="0" t="0" r="0" b="0"/>
+                <wp:docPr id="1" name="Picture 1"/>
+                <wp:cNvGraphicFramePr>
+                  <a:graphicFrameLocks xmlns:a="http://schemas.openxmlformats.org/drawingml/2006/main" noChangeAspect="1"/>
+                </wp:cNvGraphicFramePr>
+                <a:graphic xmlns:a="http://schemas.openxmlformats.org/drawingml/2006/main">
+                  <a:graphicData uri="http://schemas.openxmlformats.org/drawingml/2006/picture">
+                    <pic:pic xmlns:pic="http://schemas.openxmlformats.org/drawingml/2006/picture">
+                      <pic:nvPicPr>
+                        <pic:cNvPr id="1" name=""/>
+                        <pic:cNvPicPr/>
+                      </pic:nvPicPr>
+                      <pic:blipFill>
+                        <a:blip r:embed="rId13"/>
+                        <a:stretch>
+                          <a:fillRect/>
+                        </a:stretch>
+                      </pic:blipFill>
+                      <pic:spPr>
+                        <a:xfrm>
+                          <a:off x="0" y="0"/>
+                          <a:ext cx="5507990" cy="2904490"/>
+                        </a:xfrm>
+                        <a:prstGeom prst="rect">
+                          <a:avLst/>
+                        </a:prstGeom>
+                      </pic:spPr>
+                    </pic:pic>
+                  </a:graphicData>
+                </a:graphic>
+              </wp:inline>
+            </w:drawing>
+          </w:r>
+          <w:r>
+            <w:rPr>
+              <w:rFonts w:ascii="Times New Roman" w:hAnsi="Times New Roman"/>
+              <w:sz w:val="28"/>
+              <w:szCs w:val="28"/>
+            </w:rPr>
+            <w:t xml:space="preserve"> </w:t>
+          </w:r>
+          <w:r>
+            <w:rPr>
+              <w:rFonts w:ascii="Times New Roman" w:hAnsi="Times New Roman"/>
+              <w:sz w:val="28"/>
+              <w:szCs w:val="28"/>
             </w:rPr>
             <w:br w:type="page"/>
           </w:r>
@@ -8584,96 +8924,104 @@
           <w:pPr>
             <w:pStyle w:val="Heading1"/>
             <w:rPr>
-              <w:sz w:val="44"/>
-              <w:szCs w:val="44"/>
+              <w:rFonts w:ascii="Times New Roman" w:hAnsi="Times New Roman"/>
+              <w:szCs w:val="28"/>
             </w:rPr>
           </w:pPr>
           <w:bookmarkStart w:id="22" w:name="_Toc7425354"/>
           <w:r>
             <w:rPr>
-              <w:sz w:val="44"/>
-              <w:szCs w:val="44"/>
+              <w:rFonts w:ascii="Times New Roman" w:hAnsi="Times New Roman"/>
+              <w:szCs w:val="28"/>
             </w:rPr>
             <w:lastRenderedPageBreak/>
             <w:t>APPLICATIONS</w:t>
           </w:r>
           <w:bookmarkEnd w:id="22"/>
-        </w:p>
-        <w:p/>
-        <w:p>
-          <w:pPr>
-            <w:rPr>
-              <w:rFonts w:asciiTheme="majorHAnsi" w:hAnsiTheme="majorHAnsi"/>
-              <w:sz w:val="36"/>
-              <w:szCs w:val="36"/>
-            </w:rPr>
-          </w:pPr>
-          <w:r>
-            <w:rPr>
-              <w:rFonts w:asciiTheme="majorHAnsi" w:hAnsiTheme="majorHAnsi"/>
-              <w:sz w:val="36"/>
-              <w:szCs w:val="36"/>
-            </w:rPr>
-            <w:t>The applications of this project are very wide.</w:t>
-          </w:r>
         </w:p>
         <w:p>
           <w:pPr>
             <w:rPr>
-              <w:rFonts w:asciiTheme="majorHAnsi" w:hAnsiTheme="majorHAnsi"/>
-              <w:sz w:val="36"/>
-              <w:szCs w:val="36"/>
-            </w:rPr>
-          </w:pPr>
-          <w:r>
-            <w:rPr>
-              <w:rFonts w:asciiTheme="majorHAnsi" w:hAnsiTheme="majorHAnsi"/>
-              <w:sz w:val="36"/>
-              <w:szCs w:val="36"/>
-            </w:rPr>
-            <w:t>It will enable a customer to get the details of the amount of electrical energy consumed by the monitored network</w:t>
-          </w:r>
-          <w:r>
-            <w:rPr>
-              <w:rFonts w:asciiTheme="majorHAnsi" w:hAnsiTheme="majorHAnsi"/>
-              <w:sz w:val="36"/>
-              <w:szCs w:val="36"/>
-            </w:rPr>
-            <w:t xml:space="preserve">, where ever he/she is, via SMS service. </w:t>
-          </w:r>
-        </w:p>
-        <w:p>
-          <w:pPr>
-            <w:rPr>
-              <w:rFonts w:asciiTheme="majorHAnsi" w:hAnsiTheme="majorHAnsi"/>
-              <w:sz w:val="36"/>
-              <w:szCs w:val="36"/>
-            </w:rPr>
-          </w:pPr>
-          <w:r>
-            <w:rPr>
-              <w:rFonts w:asciiTheme="majorHAnsi" w:hAnsiTheme="majorHAnsi"/>
-              <w:sz w:val="36"/>
-              <w:szCs w:val="36"/>
-            </w:rPr>
-            <w:t>It will be also helpful for people who cannot read an electrical energy meter and reduce wastage of electrical energy.</w:t>
-          </w:r>
-        </w:p>
-        <w:p>
-          <w:pPr>
-            <w:rPr>
-              <w:rFonts w:asciiTheme="majorHAnsi" w:hAnsiTheme="majorHAnsi"/>
-              <w:sz w:val="36"/>
-              <w:szCs w:val="36"/>
+              <w:rFonts w:ascii="Times New Roman" w:hAnsi="Times New Roman"/>
+              <w:sz w:val="28"/>
+              <w:szCs w:val="28"/>
             </w:rPr>
           </w:pPr>
         </w:p>
         <w:p>
           <w:pPr>
             <w:rPr>
-              <w:rFonts w:asciiTheme="majorHAnsi" w:hAnsiTheme="majorHAnsi"/>
-              <w:sz w:val="36"/>
-              <w:szCs w:val="36"/>
+              <w:rFonts w:ascii="Times New Roman" w:hAnsi="Times New Roman"/>
+              <w:sz w:val="28"/>
+              <w:szCs w:val="28"/>
+            </w:rPr>
+          </w:pPr>
+          <w:r>
+            <w:rPr>
+              <w:rFonts w:ascii="Times New Roman" w:hAnsi="Times New Roman"/>
+              <w:sz w:val="28"/>
+              <w:szCs w:val="28"/>
+            </w:rPr>
+            <w:t>The applications of this project are very wide.</w:t>
+          </w:r>
+        </w:p>
+        <w:p>
+          <w:pPr>
+            <w:rPr>
+              <w:rFonts w:ascii="Times New Roman" w:hAnsi="Times New Roman"/>
+              <w:sz w:val="28"/>
+              <w:szCs w:val="28"/>
+            </w:rPr>
+          </w:pPr>
+          <w:r>
+            <w:rPr>
+              <w:rFonts w:ascii="Times New Roman" w:hAnsi="Times New Roman"/>
+              <w:sz w:val="28"/>
+              <w:szCs w:val="28"/>
+            </w:rPr>
+            <w:t>It will enable a customer to get the details of the amount of electrical energy consumed by the monitored network</w:t>
+          </w:r>
+          <w:r>
+            <w:rPr>
+              <w:rFonts w:ascii="Times New Roman" w:hAnsi="Times New Roman"/>
+              <w:sz w:val="28"/>
+              <w:szCs w:val="28"/>
+            </w:rPr>
+            <w:t xml:space="preserve">, where ever he/she is, via SMS service. </w:t>
+          </w:r>
+        </w:p>
+        <w:p>
+          <w:pPr>
+            <w:rPr>
+              <w:rFonts w:ascii="Times New Roman" w:hAnsi="Times New Roman"/>
+              <w:sz w:val="28"/>
+              <w:szCs w:val="28"/>
+            </w:rPr>
+          </w:pPr>
+          <w:r>
+            <w:rPr>
+              <w:rFonts w:ascii="Times New Roman" w:hAnsi="Times New Roman"/>
+              <w:sz w:val="28"/>
+              <w:szCs w:val="28"/>
+            </w:rPr>
+            <w:t>It will be also helpful for people who cannot read an electrical energy meter and reduce wastage of electrical energy.</w:t>
+          </w:r>
+        </w:p>
+        <w:p>
+          <w:pPr>
+            <w:rPr>
+              <w:rFonts w:ascii="Times New Roman" w:hAnsi="Times New Roman"/>
+              <w:sz w:val="28"/>
+              <w:szCs w:val="28"/>
+            </w:rPr>
+          </w:pPr>
+        </w:p>
+        <w:p>
+          <w:pPr>
+            <w:rPr>
+              <w:rFonts w:ascii="Times New Roman" w:hAnsi="Times New Roman"/>
+              <w:sz w:val="28"/>
+              <w:szCs w:val="28"/>
             </w:rPr>
           </w:pPr>
         </w:p>
@@ -8681,14 +9029,16 @@
           <w:pPr>
             <w:spacing w:after="200"/>
             <w:rPr>
-              <w:sz w:val="44"/>
-              <w:szCs w:val="44"/>
+              <w:rFonts w:ascii="Times New Roman" w:hAnsi="Times New Roman"/>
+              <w:sz w:val="28"/>
+              <w:szCs w:val="28"/>
             </w:rPr>
           </w:pPr>
           <w:r>
             <w:rPr>
-              <w:sz w:val="44"/>
-              <w:szCs w:val="44"/>
+              <w:rFonts w:ascii="Times New Roman" w:hAnsi="Times New Roman"/>
+              <w:sz w:val="28"/>
+              <w:szCs w:val="28"/>
             </w:rPr>
             <w:br w:type="page"/>
           </w:r>
@@ -8697,15 +9047,15 @@
           <w:pPr>
             <w:pStyle w:val="Heading1"/>
             <w:rPr>
-              <w:sz w:val="44"/>
-              <w:szCs w:val="44"/>
+              <w:rFonts w:ascii="Times New Roman" w:hAnsi="Times New Roman"/>
+              <w:szCs w:val="28"/>
             </w:rPr>
           </w:pPr>
           <w:bookmarkStart w:id="23" w:name="_Toc7425355"/>
           <w:r>
             <w:rPr>
-              <w:sz w:val="44"/>
-              <w:szCs w:val="44"/>
+              <w:rFonts w:ascii="Times New Roman" w:hAnsi="Times New Roman"/>
+              <w:szCs w:val="28"/>
             </w:rPr>
             <w:lastRenderedPageBreak/>
             <w:t>CONCLUSIONS AND FUTURE SCOPE</w:t>
@@ -8715,57 +9065,65 @@
         <w:p>
           <w:pPr>
             <w:rPr>
-              <w:sz w:val="44"/>
-              <w:szCs w:val="44"/>
+              <w:rFonts w:ascii="Times New Roman" w:hAnsi="Times New Roman"/>
+              <w:sz w:val="28"/>
+              <w:szCs w:val="28"/>
             </w:rPr>
           </w:pPr>
         </w:p>
         <w:p>
           <w:pPr>
             <w:rPr>
-              <w:sz w:val="36"/>
-              <w:szCs w:val="36"/>
+              <w:rFonts w:ascii="Times New Roman" w:hAnsi="Times New Roman"/>
+              <w:sz w:val="28"/>
+              <w:szCs w:val="28"/>
             </w:rPr>
           </w:pPr>
           <w:r>
             <w:rPr>
-              <w:sz w:val="36"/>
-              <w:szCs w:val="36"/>
+              <w:rFonts w:ascii="Times New Roman" w:hAnsi="Times New Roman"/>
+              <w:sz w:val="28"/>
+              <w:szCs w:val="28"/>
             </w:rPr>
             <w:t xml:space="preserve">Right </w:t>
           </w:r>
           <w:r>
             <w:rPr>
-              <w:sz w:val="36"/>
-              <w:szCs w:val="36"/>
+              <w:rFonts w:ascii="Times New Roman" w:hAnsi="Times New Roman"/>
+              <w:sz w:val="28"/>
+              <w:szCs w:val="28"/>
             </w:rPr>
             <w:t>now,</w:t>
           </w:r>
           <w:r>
             <w:rPr>
-              <w:sz w:val="36"/>
-              <w:szCs w:val="36"/>
+              <w:rFonts w:ascii="Times New Roman" w:hAnsi="Times New Roman"/>
+              <w:sz w:val="28"/>
+              <w:szCs w:val="28"/>
             </w:rPr>
             <w:t xml:space="preserve"> the device only informs the Consumer about the amount of electrical energy consumed </w:t>
           </w:r>
           <w:r>
             <w:rPr>
-              <w:sz w:val="36"/>
-              <w:szCs w:val="36"/>
+              <w:rFonts w:ascii="Times New Roman" w:hAnsi="Times New Roman"/>
+              <w:sz w:val="28"/>
+              <w:szCs w:val="28"/>
             </w:rPr>
             <w:t xml:space="preserve">in the monitored circuit </w:t>
           </w:r>
           <w:r>
             <w:rPr>
-              <w:sz w:val="36"/>
-              <w:szCs w:val="36"/>
+              <w:rFonts w:ascii="Times New Roman" w:hAnsi="Times New Roman"/>
+              <w:sz w:val="28"/>
+              <w:szCs w:val="28"/>
             </w:rPr>
             <w:t xml:space="preserve">via SMS </w:t>
           </w:r>
           <w:r>
             <w:rPr>
-              <w:sz w:val="36"/>
-              <w:szCs w:val="36"/>
+              <w:rFonts w:ascii="Times New Roman" w:hAnsi="Times New Roman"/>
+              <w:sz w:val="28"/>
+              <w:szCs w:val="28"/>
             </w:rPr>
             <w:t>service. But in future we are also thinking of notifying the user over email, and also via sound.</w:t>
           </w:r>
@@ -8773,63 +9131,53 @@
         <w:p>
           <w:pPr>
             <w:rPr>
-              <w:sz w:val="36"/>
-              <w:szCs w:val="36"/>
-            </w:rPr>
-          </w:pPr>
-          <w:r>
-            <w:rPr>
-              <w:sz w:val="36"/>
-              <w:szCs w:val="36"/>
-            </w:rPr>
-            <w:t xml:space="preserve">In future this device can also pair with a smart home assistant like Siri </w:t>
-          </w:r>
-          <w:r>
-            <w:rPr>
-              <w:sz w:val="36"/>
-              <w:szCs w:val="36"/>
-            </w:rPr>
-            <w:t>of Apple, Alexa of Amazon and notify them over via their services.</w:t>
-          </w:r>
-        </w:p>
-        <w:p>
-          <w:pPr>
-            <w:rPr>
-              <w:sz w:val="36"/>
-              <w:szCs w:val="36"/>
+              <w:rFonts w:ascii="Times New Roman" w:hAnsi="Times New Roman"/>
+              <w:sz w:val="28"/>
+              <w:szCs w:val="28"/>
             </w:rPr>
           </w:pPr>
         </w:p>
         <w:p>
           <w:pPr>
             <w:rPr>
-              <w:sz w:val="36"/>
-              <w:szCs w:val="36"/>
-            </w:rPr>
-          </w:pPr>
-        </w:p>
-        <w:p>
-          <w:pPr>
-            <w:rPr>
-              <w:sz w:val="36"/>
-              <w:szCs w:val="36"/>
+              <w:rFonts w:ascii="Times New Roman" w:hAnsi="Times New Roman"/>
+              <w:sz w:val="28"/>
+              <w:szCs w:val="28"/>
             </w:rPr>
           </w:pPr>
         </w:p>
         <w:p>
           <w:pPr>
             <w:spacing w:after="200"/>
+            <w:rPr>
+              <w:rFonts w:ascii="Times New Roman" w:hAnsi="Times New Roman"/>
+              <w:sz w:val="28"/>
+              <w:szCs w:val="28"/>
+            </w:rPr>
           </w:pPr>
           <w:r>
+            <w:rPr>
+              <w:rFonts w:ascii="Times New Roman" w:hAnsi="Times New Roman"/>
+              <w:sz w:val="28"/>
+              <w:szCs w:val="28"/>
+            </w:rPr>
             <w:br w:type="page"/>
           </w:r>
         </w:p>
         <w:p>
           <w:pPr>
             <w:pStyle w:val="Heading1"/>
+            <w:rPr>
+              <w:rFonts w:ascii="Times New Roman" w:hAnsi="Times New Roman"/>
+              <w:szCs w:val="28"/>
+            </w:rPr>
           </w:pPr>
           <w:bookmarkStart w:id="24" w:name="_Toc7425356"/>
           <w:r>
+            <w:rPr>
+              <w:rFonts w:ascii="Times New Roman" w:hAnsi="Times New Roman"/>
+              <w:szCs w:val="28"/>
+            </w:rPr>
             <w:lastRenderedPageBreak/>
             <w:t>LIST OF REFERENCES</w:t>
           </w:r>
@@ -8838,8 +9186,11 @@
         <w:p>
           <w:pPr>
             <w:rPr>
+              <w:rFonts w:ascii="Times New Roman" w:hAnsi="Times New Roman"/>
               <w:smallCaps/>
               <w:color w:val="auto"/>
+              <w:sz w:val="28"/>
+              <w:szCs w:val="28"/>
             </w:rPr>
           </w:pPr>
         </w:p>
@@ -8853,10 +9204,10 @@
         <w:tblLook w:val="04A0" w:firstRow="1" w:lastRow="0" w:firstColumn="1" w:lastColumn="0" w:noHBand="0" w:noVBand="1"/>
       </w:tblPr>
       <w:tblGrid>
-        <w:gridCol w:w="1332"/>
-        <w:gridCol w:w="3026"/>
-        <w:gridCol w:w="2169"/>
-        <w:gridCol w:w="2137"/>
+        <w:gridCol w:w="1256"/>
+        <w:gridCol w:w="3203"/>
+        <w:gridCol w:w="2201"/>
+        <w:gridCol w:w="2004"/>
       </w:tblGrid>
       <w:tr>
         <w:trPr>
@@ -8866,14 +9217,34 @@
           <w:tcPr>
             <w:tcW w:w="1384" w:type="dxa"/>
           </w:tcPr>
-          <w:p/>
+          <w:p>
+            <w:pPr>
+              <w:rPr>
+                <w:rFonts w:ascii="Times New Roman" w:hAnsi="Times New Roman"/>
+                <w:sz w:val="28"/>
+                <w:szCs w:val="28"/>
+              </w:rPr>
+            </w:pPr>
+          </w:p>
         </w:tc>
         <w:tc>
           <w:tcPr>
             <w:tcW w:w="3060" w:type="dxa"/>
           </w:tcPr>
           <w:p>
+            <w:pPr>
+              <w:rPr>
+                <w:rFonts w:ascii="Times New Roman" w:hAnsi="Times New Roman"/>
+                <w:sz w:val="28"/>
+                <w:szCs w:val="28"/>
+              </w:rPr>
+            </w:pPr>
             <w:r>
+              <w:rPr>
+                <w:rFonts w:ascii="Times New Roman" w:hAnsi="Times New Roman"/>
+                <w:sz w:val="28"/>
+                <w:szCs w:val="28"/>
+              </w:rPr>
               <w:t>Citation</w:t>
             </w:r>
           </w:p>
@@ -8883,7 +9254,19 @@
             <w:tcW w:w="2223" w:type="dxa"/>
           </w:tcPr>
           <w:p>
+            <w:pPr>
+              <w:rPr>
+                <w:rFonts w:ascii="Times New Roman" w:hAnsi="Times New Roman"/>
+                <w:sz w:val="28"/>
+                <w:szCs w:val="28"/>
+              </w:rPr>
+            </w:pPr>
             <w:r>
+              <w:rPr>
+                <w:rFonts w:ascii="Times New Roman" w:hAnsi="Times New Roman"/>
+                <w:sz w:val="28"/>
+                <w:szCs w:val="28"/>
+              </w:rPr>
               <w:t>Authors’ Name</w:t>
             </w:r>
           </w:p>
@@ -8893,7 +9276,19 @@
             <w:tcW w:w="2223" w:type="dxa"/>
           </w:tcPr>
           <w:p>
+            <w:pPr>
+              <w:rPr>
+                <w:rFonts w:ascii="Times New Roman" w:hAnsi="Times New Roman"/>
+                <w:sz w:val="28"/>
+                <w:szCs w:val="28"/>
+              </w:rPr>
+            </w:pPr>
             <w:r>
+              <w:rPr>
+                <w:rFonts w:ascii="Times New Roman" w:hAnsi="Times New Roman"/>
+                <w:sz w:val="28"/>
+                <w:szCs w:val="28"/>
+              </w:rPr>
               <w:t>Year</w:t>
             </w:r>
           </w:p>
@@ -8908,7 +9303,19 @@
             <w:tcW w:w="1384" w:type="dxa"/>
           </w:tcPr>
           <w:p>
+            <w:pPr>
+              <w:rPr>
+                <w:rFonts w:ascii="Times New Roman" w:hAnsi="Times New Roman"/>
+                <w:sz w:val="28"/>
+                <w:szCs w:val="28"/>
+              </w:rPr>
+            </w:pPr>
             <w:r>
+              <w:rPr>
+                <w:rFonts w:ascii="Times New Roman" w:hAnsi="Times New Roman"/>
+                <w:sz w:val="28"/>
+                <w:szCs w:val="28"/>
+              </w:rPr>
               <w:t>[1]</w:t>
             </w:r>
           </w:p>
@@ -8918,7 +9325,19 @@
             <w:tcW w:w="3060" w:type="dxa"/>
           </w:tcPr>
           <w:p>
+            <w:pPr>
+              <w:rPr>
+                <w:rFonts w:ascii="Times New Roman" w:hAnsi="Times New Roman"/>
+                <w:sz w:val="28"/>
+                <w:szCs w:val="28"/>
+              </w:rPr>
+            </w:pPr>
             <w:r>
+              <w:rPr>
+                <w:rFonts w:ascii="Times New Roman" w:hAnsi="Times New Roman"/>
+                <w:sz w:val="28"/>
+                <w:szCs w:val="28"/>
+              </w:rPr>
               <w:t>M. Yuchun, H. Yinghong, Z. Kun and L. Zhuang, "General Application Research on GSM Module," 2011 International Conference on Internet Computing and Information Services, 2011, pp. 525-528, doi: 10.1109/ICICIS.2011.137.</w:t>
             </w:r>
           </w:p>
@@ -8928,7 +9347,19 @@
             <w:tcW w:w="2223" w:type="dxa"/>
           </w:tcPr>
           <w:p>
+            <w:pPr>
+              <w:rPr>
+                <w:rFonts w:ascii="Times New Roman" w:hAnsi="Times New Roman"/>
+                <w:sz w:val="28"/>
+                <w:szCs w:val="28"/>
+              </w:rPr>
+            </w:pPr>
             <w:r>
+              <w:rPr>
+                <w:rFonts w:ascii="Times New Roman" w:hAnsi="Times New Roman"/>
+                <w:sz w:val="28"/>
+                <w:szCs w:val="28"/>
+              </w:rPr>
               <w:t>M. Yuchun, H. Yinghong, Z. Kun and L. Zhuang</w:t>
             </w:r>
           </w:p>
@@ -8938,7 +9369,19 @@
             <w:tcW w:w="2223" w:type="dxa"/>
           </w:tcPr>
           <w:p>
+            <w:pPr>
+              <w:rPr>
+                <w:rFonts w:ascii="Times New Roman" w:hAnsi="Times New Roman"/>
+                <w:sz w:val="28"/>
+                <w:szCs w:val="28"/>
+              </w:rPr>
+            </w:pPr>
             <w:r>
+              <w:rPr>
+                <w:rFonts w:ascii="Times New Roman" w:hAnsi="Times New Roman"/>
+                <w:sz w:val="28"/>
+                <w:szCs w:val="28"/>
+              </w:rPr>
               <w:t>2011</w:t>
             </w:r>
           </w:p>
@@ -8953,7 +9396,19 @@
             <w:tcW w:w="1384" w:type="dxa"/>
           </w:tcPr>
           <w:p>
+            <w:pPr>
+              <w:rPr>
+                <w:rFonts w:ascii="Times New Roman" w:hAnsi="Times New Roman"/>
+                <w:sz w:val="28"/>
+                <w:szCs w:val="28"/>
+              </w:rPr>
+            </w:pPr>
             <w:r>
+              <w:rPr>
+                <w:rFonts w:ascii="Times New Roman" w:hAnsi="Times New Roman"/>
+                <w:sz w:val="28"/>
+                <w:szCs w:val="28"/>
+              </w:rPr>
               <w:t>[2]</w:t>
             </w:r>
           </w:p>
@@ -8963,8 +9418,38 @@
             <w:tcW w:w="3060" w:type="dxa"/>
           </w:tcPr>
           <w:p>
+            <w:pPr>
+              <w:rPr>
+                <w:rFonts w:ascii="Times New Roman" w:hAnsi="Times New Roman"/>
+                <w:sz w:val="28"/>
+                <w:szCs w:val="28"/>
+              </w:rPr>
+            </w:pPr>
             <w:r>
-              <w:t>Programmable Energy Meter with Bill Estimation for Reducing Power Bill Gurram Dheeraj Reddy #1 , Gaggalapally Kalyani #2 ,Gande Sai Ganesh#3 , G. Anitha Chowdary#4 #1,2,3 Under Graduate Students, ECE Department, #4 Associate Professor , ECE Department</w:t>
+              <w:rPr>
+                <w:rFonts w:ascii="Times New Roman" w:hAnsi="Times New Roman"/>
+                <w:sz w:val="28"/>
+                <w:szCs w:val="28"/>
+              </w:rPr>
+              <w:t>Programmable Energy Meter with Bill Estimation for Reducing Power Bill Gurram Dheeraj Reddy #</w:t>
+            </w:r>
+            <w:proofErr w:type="gramStart"/>
+            <w:r>
+              <w:rPr>
+                <w:rFonts w:ascii="Times New Roman" w:hAnsi="Times New Roman"/>
+                <w:sz w:val="28"/>
+                <w:szCs w:val="28"/>
+              </w:rPr>
+              <w:t>1 ,</w:t>
+            </w:r>
+            <w:proofErr w:type="gramEnd"/>
+            <w:r>
+              <w:rPr>
+                <w:rFonts w:ascii="Times New Roman" w:hAnsi="Times New Roman"/>
+                <w:sz w:val="28"/>
+                <w:szCs w:val="28"/>
+              </w:rPr>
+              <w:t xml:space="preserve"> Gaggalapally Kalyani #2 ,Gande Sai Ganesh#3 , G. Anitha Chowdary#4 #1,2,3 Under Graduate Students, ECE Department, #4 Associate Professor , ECE Department</w:t>
             </w:r>
           </w:p>
         </w:tc>
@@ -8973,13 +9458,55 @@
             <w:tcW w:w="2223" w:type="dxa"/>
           </w:tcPr>
           <w:p>
+            <w:pPr>
+              <w:rPr>
+                <w:rFonts w:ascii="Times New Roman" w:hAnsi="Times New Roman"/>
+                <w:sz w:val="28"/>
+                <w:szCs w:val="28"/>
+              </w:rPr>
+            </w:pPr>
             <w:r>
+              <w:rPr>
+                <w:rFonts w:ascii="Times New Roman" w:hAnsi="Times New Roman"/>
+                <w:sz w:val="28"/>
+                <w:szCs w:val="28"/>
+              </w:rPr>
               <w:t>Gurram Dheeraj Reddy,</w:t>
             </w:r>
           </w:p>
           <w:p>
+            <w:pPr>
+              <w:rPr>
+                <w:rFonts w:ascii="Times New Roman" w:hAnsi="Times New Roman"/>
+                <w:sz w:val="28"/>
+                <w:szCs w:val="28"/>
+              </w:rPr>
+            </w:pPr>
             <w:r>
-              <w:t>Gaggalapally Kalyani ,Gande Sai Ganesh , G. Anitha Chowdary</w:t>
+              <w:rPr>
+                <w:rFonts w:ascii="Times New Roman" w:hAnsi="Times New Roman"/>
+                <w:sz w:val="28"/>
+                <w:szCs w:val="28"/>
+              </w:rPr>
+              <w:t xml:space="preserve">Gaggalapally </w:t>
+            </w:r>
+            <w:proofErr w:type="gramStart"/>
+            <w:r>
+              <w:rPr>
+                <w:rFonts w:ascii="Times New Roman" w:hAnsi="Times New Roman"/>
+                <w:sz w:val="28"/>
+                <w:szCs w:val="28"/>
+              </w:rPr>
+              <w:t>Kalyani ,Gande</w:t>
+            </w:r>
+            <w:proofErr w:type="gramEnd"/>
+            <w:r>
+              <w:rPr>
+                <w:rFonts w:ascii="Times New Roman" w:hAnsi="Times New Roman"/>
+                <w:sz w:val="28"/>
+                <w:szCs w:val="28"/>
+              </w:rPr>
+              <w:t xml:space="preserve"> Sai Ganesh , G. Anitha Chowdary</w:t>
             </w:r>
           </w:p>
         </w:tc>
@@ -8988,19 +9515,139 @@
             <w:tcW w:w="2223" w:type="dxa"/>
           </w:tcPr>
           <w:p>
+            <w:pPr>
+              <w:rPr>
+                <w:rFonts w:ascii="Times New Roman" w:hAnsi="Times New Roman"/>
+                <w:sz w:val="28"/>
+                <w:szCs w:val="28"/>
+              </w:rPr>
+            </w:pPr>
             <w:r>
+              <w:rPr>
+                <w:rFonts w:ascii="Times New Roman" w:hAnsi="Times New Roman"/>
+                <w:sz w:val="28"/>
+                <w:szCs w:val="28"/>
+              </w:rPr>
               <w:t>2019</w:t>
             </w:r>
           </w:p>
         </w:tc>
       </w:tr>
+      <w:tr>
+        <w:trPr>
+          <w:jc w:val="center"/>
+        </w:trPr>
+        <w:tc>
+          <w:tcPr>
+            <w:tcW w:w="1384" w:type="dxa"/>
+          </w:tcPr>
+          <w:p>
+            <w:pPr>
+              <w:rPr>
+                <w:sz w:val="28"/>
+                <w:szCs w:val="28"/>
+              </w:rPr>
+            </w:pPr>
+            <w:r>
+              <w:rPr>
+                <w:sz w:val="28"/>
+                <w:szCs w:val="28"/>
+              </w:rPr>
+              <w:t>[3]</w:t>
+            </w:r>
+          </w:p>
+        </w:tc>
+        <w:tc>
+          <w:tcPr>
+            <w:tcW w:w="3060" w:type="dxa"/>
+          </w:tcPr>
+          <w:p>
+            <w:pPr>
+              <w:rPr>
+                <w:sz w:val="28"/>
+                <w:szCs w:val="28"/>
+              </w:rPr>
+            </w:pPr>
+            <w:r>
+              <w:rPr>
+                <w:sz w:val="28"/>
+                <w:szCs w:val="28"/>
+              </w:rPr>
+              <w:t>Flashing LED On Electricity Meter</w:t>
+            </w:r>
+          </w:p>
+          <w:p>
+            <w:pPr>
+              <w:rPr>
+                <w:sz w:val="28"/>
+                <w:szCs w:val="28"/>
+              </w:rPr>
+            </w:pPr>
+          </w:p>
+        </w:tc>
+        <w:tc>
+          <w:tcPr>
+            <w:tcW w:w="2223" w:type="dxa"/>
+          </w:tcPr>
+          <w:p>
+            <w:pPr>
+              <w:rPr>
+                <w:sz w:val="28"/>
+                <w:szCs w:val="28"/>
+              </w:rPr>
+            </w:pPr>
+            <w:hyperlink r:id="rId14" w:history="1">
+              <w:r>
+                <w:rPr>
+                  <w:rStyle w:val="Hyperlink"/>
+                  <w:rFonts w:ascii="Times New Roman" w:hAnsi="Times New Roman"/>
+                  <w:color w:val="1E559B"/>
+                  <w:sz w:val="28"/>
+                  <w:szCs w:val="28"/>
+                  <w:bdr w:val="none" w:sz="0" w:space="0" w:color="auto" w:frame="1"/>
+                  <w:shd w:val="clear" w:color="auto" w:fill="FFFFFF"/>
+                </w:rPr>
+                <w:t>neil@reuk.co.uk</w:t>
+              </w:r>
+            </w:hyperlink>
+          </w:p>
+        </w:tc>
+        <w:tc>
+          <w:tcPr>
+            <w:tcW w:w="2223" w:type="dxa"/>
+          </w:tcPr>
+          <w:p>
+            <w:pPr>
+              <w:rPr>
+                <w:sz w:val="28"/>
+                <w:szCs w:val="28"/>
+              </w:rPr>
+            </w:pPr>
+            <w:r>
+              <w:rPr>
+                <w:sz w:val="28"/>
+                <w:szCs w:val="28"/>
+              </w:rPr>
+              <w:t>N/A</w:t>
+            </w:r>
+          </w:p>
+        </w:tc>
+      </w:tr>
     </w:tbl>
-    <w:p/>
+    <w:p>
+      <w:pPr>
+        <w:rPr>
+          <w:rFonts w:ascii="Times New Roman" w:hAnsi="Times New Roman"/>
+          <w:sz w:val="28"/>
+          <w:szCs w:val="28"/>
+        </w:rPr>
+      </w:pPr>
+    </w:p>
     <w:sectPr>
-      <w:headerReference w:type="even" r:id="rId13"/>
-      <w:headerReference w:type="default" r:id="rId14"/>
-      <w:footerReference w:type="even" r:id="rId15"/>
-      <w:footerReference w:type="default" r:id="rId16"/>
+      <w:headerReference w:type="even" r:id="rId15"/>
+      <w:headerReference w:type="default" r:id="rId16"/>
+      <w:footerReference w:type="even" r:id="rId17"/>
+      <w:footerReference w:type="default" r:id="rId18"/>
       <w:pgSz w:w="12240" w:h="15840" w:code="1"/>
       <w:pgMar w:top="1440" w:right="1440" w:bottom="1440" w:left="2126" w:header="720" w:footer="720" w:gutter="0"/>
       <w:pgNumType w:start="0"/>
@@ -10224,6 +10871,92 @@
     </w:lvl>
   </w:abstractNum>
   <w:abstractNum w:abstractNumId="5" w15:restartNumberingAfterBreak="0">
+    <w:nsid w:val="0C90232D"/>
+    <w:multiLevelType w:val="hybridMultilevel"/>
+    <w:tmpl w:val="3F4A4D7A"/>
+    <w:lvl w:ilvl="0" w:tplc="4009000F">
+      <w:start w:val="1"/>
+      <w:numFmt w:val="decimal"/>
+      <w:lvlText w:val="%1."/>
+      <w:lvlJc w:val="left"/>
+      <w:pPr>
+        <w:ind w:left="3600" w:hanging="360"/>
+      </w:pPr>
+    </w:lvl>
+    <w:lvl w:ilvl="1" w:tplc="40090019" w:tentative="1">
+      <w:start w:val="1"/>
+      <w:numFmt w:val="lowerLetter"/>
+      <w:lvlText w:val="%2."/>
+      <w:lvlJc w:val="left"/>
+      <w:pPr>
+        <w:ind w:left="4320" w:hanging="360"/>
+      </w:pPr>
+    </w:lvl>
+    <w:lvl w:ilvl="2" w:tplc="4009001B" w:tentative="1">
+      <w:start w:val="1"/>
+      <w:numFmt w:val="lowerRoman"/>
+      <w:lvlText w:val="%3."/>
+      <w:lvlJc w:val="right"/>
+      <w:pPr>
+        <w:ind w:left="5040" w:hanging="180"/>
+      </w:pPr>
+    </w:lvl>
+    <w:lvl w:ilvl="3" w:tplc="4009000F" w:tentative="1">
+      <w:start w:val="1"/>
+      <w:numFmt w:val="decimal"/>
+      <w:lvlText w:val="%4."/>
+      <w:lvlJc w:val="left"/>
+      <w:pPr>
+        <w:ind w:left="5760" w:hanging="360"/>
+      </w:pPr>
+    </w:lvl>
+    <w:lvl w:ilvl="4" w:tplc="40090019" w:tentative="1">
+      <w:start w:val="1"/>
+      <w:numFmt w:val="lowerLetter"/>
+      <w:lvlText w:val="%5."/>
+      <w:lvlJc w:val="left"/>
+      <w:pPr>
+        <w:ind w:left="6480" w:hanging="360"/>
+      </w:pPr>
+    </w:lvl>
+    <w:lvl w:ilvl="5" w:tplc="4009001B" w:tentative="1">
+      <w:start w:val="1"/>
+      <w:numFmt w:val="lowerRoman"/>
+      <w:lvlText w:val="%6."/>
+      <w:lvlJc w:val="right"/>
+      <w:pPr>
+        <w:ind w:left="7200" w:hanging="180"/>
+      </w:pPr>
+    </w:lvl>
+    <w:lvl w:ilvl="6" w:tplc="4009000F" w:tentative="1">
+      <w:start w:val="1"/>
+      <w:numFmt w:val="decimal"/>
+      <w:lvlText w:val="%7."/>
+      <w:lvlJc w:val="left"/>
+      <w:pPr>
+        <w:ind w:left="7920" w:hanging="360"/>
+      </w:pPr>
+    </w:lvl>
+    <w:lvl w:ilvl="7" w:tplc="40090019" w:tentative="1">
+      <w:start w:val="1"/>
+      <w:numFmt w:val="lowerLetter"/>
+      <w:lvlText w:val="%8."/>
+      <w:lvlJc w:val="left"/>
+      <w:pPr>
+        <w:ind w:left="8640" w:hanging="360"/>
+      </w:pPr>
+    </w:lvl>
+    <w:lvl w:ilvl="8" w:tplc="4009001B" w:tentative="1">
+      <w:start w:val="1"/>
+      <w:numFmt w:val="lowerRoman"/>
+      <w:lvlText w:val="%9."/>
+      <w:lvlJc w:val="right"/>
+      <w:pPr>
+        <w:ind w:left="9360" w:hanging="180"/>
+      </w:pPr>
+    </w:lvl>
+  </w:abstractNum>
+  <w:abstractNum w:abstractNumId="6" w15:restartNumberingAfterBreak="0">
     <w:nsid w:val="24580718"/>
     <w:multiLevelType w:val="hybridMultilevel"/>
     <w:tmpl w:val="8D1CE030"/>
@@ -10312,7 +11045,7 @@
       </w:pPr>
     </w:lvl>
   </w:abstractNum>
-  <w:abstractNum w:abstractNumId="6" w15:restartNumberingAfterBreak="0">
+  <w:abstractNum w:abstractNumId="7" w15:restartNumberingAfterBreak="0">
     <w:nsid w:val="45B207A9"/>
     <w:multiLevelType w:val="hybridMultilevel"/>
     <w:tmpl w:val="F9B4F418"/>
@@ -10398,7 +11131,7 @@
       </w:pPr>
     </w:lvl>
   </w:abstractNum>
-  <w:abstractNum w:abstractNumId="7" w15:restartNumberingAfterBreak="0">
+  <w:abstractNum w:abstractNumId="8" w15:restartNumberingAfterBreak="0">
     <w:nsid w:val="46381366"/>
     <w:multiLevelType w:val="hybridMultilevel"/>
     <w:tmpl w:val="4C6E8F52"/>
@@ -10511,7 +11244,93 @@
       </w:rPr>
     </w:lvl>
   </w:abstractNum>
-  <w:abstractNum w:abstractNumId="8" w15:restartNumberingAfterBreak="0">
+  <w:abstractNum w:abstractNumId="9" w15:restartNumberingAfterBreak="0">
+    <w:nsid w:val="47E61243"/>
+    <w:multiLevelType w:val="hybridMultilevel"/>
+    <w:tmpl w:val="6D028560"/>
+    <w:lvl w:ilvl="0" w:tplc="4009000F">
+      <w:start w:val="1"/>
+      <w:numFmt w:val="decimal"/>
+      <w:lvlText w:val="%1."/>
+      <w:lvlJc w:val="left"/>
+      <w:pPr>
+        <w:ind w:left="3600" w:hanging="360"/>
+      </w:pPr>
+    </w:lvl>
+    <w:lvl w:ilvl="1" w:tplc="40090019" w:tentative="1">
+      <w:start w:val="1"/>
+      <w:numFmt w:val="lowerLetter"/>
+      <w:lvlText w:val="%2."/>
+      <w:lvlJc w:val="left"/>
+      <w:pPr>
+        <w:ind w:left="4320" w:hanging="360"/>
+      </w:pPr>
+    </w:lvl>
+    <w:lvl w:ilvl="2" w:tplc="4009001B" w:tentative="1">
+      <w:start w:val="1"/>
+      <w:numFmt w:val="lowerRoman"/>
+      <w:lvlText w:val="%3."/>
+      <w:lvlJc w:val="right"/>
+      <w:pPr>
+        <w:ind w:left="5040" w:hanging="180"/>
+      </w:pPr>
+    </w:lvl>
+    <w:lvl w:ilvl="3" w:tplc="4009000F" w:tentative="1">
+      <w:start w:val="1"/>
+      <w:numFmt w:val="decimal"/>
+      <w:lvlText w:val="%4."/>
+      <w:lvlJc w:val="left"/>
+      <w:pPr>
+        <w:ind w:left="5760" w:hanging="360"/>
+      </w:pPr>
+    </w:lvl>
+    <w:lvl w:ilvl="4" w:tplc="40090019" w:tentative="1">
+      <w:start w:val="1"/>
+      <w:numFmt w:val="lowerLetter"/>
+      <w:lvlText w:val="%5."/>
+      <w:lvlJc w:val="left"/>
+      <w:pPr>
+        <w:ind w:left="6480" w:hanging="360"/>
+      </w:pPr>
+    </w:lvl>
+    <w:lvl w:ilvl="5" w:tplc="4009001B" w:tentative="1">
+      <w:start w:val="1"/>
+      <w:numFmt w:val="lowerRoman"/>
+      <w:lvlText w:val="%6."/>
+      <w:lvlJc w:val="right"/>
+      <w:pPr>
+        <w:ind w:left="7200" w:hanging="180"/>
+      </w:pPr>
+    </w:lvl>
+    <w:lvl w:ilvl="6" w:tplc="4009000F" w:tentative="1">
+      <w:start w:val="1"/>
+      <w:numFmt w:val="decimal"/>
+      <w:lvlText w:val="%7."/>
+      <w:lvlJc w:val="left"/>
+      <w:pPr>
+        <w:ind w:left="7920" w:hanging="360"/>
+      </w:pPr>
+    </w:lvl>
+    <w:lvl w:ilvl="7" w:tplc="40090019" w:tentative="1">
+      <w:start w:val="1"/>
+      <w:numFmt w:val="lowerLetter"/>
+      <w:lvlText w:val="%8."/>
+      <w:lvlJc w:val="left"/>
+      <w:pPr>
+        <w:ind w:left="8640" w:hanging="360"/>
+      </w:pPr>
+    </w:lvl>
+    <w:lvl w:ilvl="8" w:tplc="4009001B" w:tentative="1">
+      <w:start w:val="1"/>
+      <w:numFmt w:val="lowerRoman"/>
+      <w:lvlText w:val="%9."/>
+      <w:lvlJc w:val="right"/>
+      <w:pPr>
+        <w:ind w:left="9360" w:hanging="180"/>
+      </w:pPr>
+    </w:lvl>
+  </w:abstractNum>
+  <w:abstractNum w:abstractNumId="10" w15:restartNumberingAfterBreak="0">
     <w:nsid w:val="497556BB"/>
     <w:multiLevelType w:val="hybridMultilevel"/>
     <w:tmpl w:val="0270EBCE"/>
@@ -10601,7 +11420,7 @@
       </w:pPr>
     </w:lvl>
   </w:abstractNum>
-  <w:abstractNum w:abstractNumId="9" w15:restartNumberingAfterBreak="0">
+  <w:abstractNum w:abstractNumId="11" w15:restartNumberingAfterBreak="0">
     <w:nsid w:val="4BB80AC6"/>
     <w:multiLevelType w:val="multilevel"/>
     <w:tmpl w:val="0B5AB64A"/>
@@ -10750,7 +11569,7 @@
       </w:rPr>
     </w:lvl>
   </w:abstractNum>
-  <w:abstractNum w:abstractNumId="10" w15:restartNumberingAfterBreak="0">
+  <w:abstractNum w:abstractNumId="12" w15:restartNumberingAfterBreak="0">
     <w:nsid w:val="7F402051"/>
     <w:multiLevelType w:val="hybridMultilevel"/>
     <w:tmpl w:val="E4BA593C"/>
@@ -10909,22 +11728,28 @@
     <w:abstractNumId w:val="0"/>
   </w:num>
   <w:num w:numId="16">
+    <w:abstractNumId w:val="12"/>
+  </w:num>
+  <w:num w:numId="17">
+    <w:abstractNumId w:val="8"/>
+  </w:num>
+  <w:num w:numId="18">
+    <w:abstractNumId w:val="11"/>
+  </w:num>
+  <w:num w:numId="19">
     <w:abstractNumId w:val="10"/>
   </w:num>
-  <w:num w:numId="17">
+  <w:num w:numId="20">
+    <w:abstractNumId w:val="6"/>
+  </w:num>
+  <w:num w:numId="21">
     <w:abstractNumId w:val="7"/>
   </w:num>
-  <w:num w:numId="18">
-    <w:abstractNumId w:val="9"/>
-  </w:num>
-  <w:num w:numId="19">
-    <w:abstractNumId w:val="8"/>
-  </w:num>
-  <w:num w:numId="20">
+  <w:num w:numId="22">
     <w:abstractNumId w:val="5"/>
   </w:num>
-  <w:num w:numId="21">
-    <w:abstractNumId w:val="6"/>
+  <w:num w:numId="23">
+    <w:abstractNumId w:val="9"/>
   </w:num>
 </w:numbering>
 </file>
@@ -12771,6 +13596,7 @@
     <w:rsid w:val="001D427D"/>
     <w:rsid w:val="002D4788"/>
     <w:rsid w:val="004F2A89"/>
+    <w:rsid w:val="005F7276"/>
     <w:rsid w:val="00670AF7"/>
     <w:rsid w:val="0080231F"/>
     <w:rsid w:val="00820B21"/>
@@ -13537,17 +14363,17 @@
 </file>
 
 <file path=customXml/item3.xml><?xml version="1.0" encoding="utf-8"?>
+<templateProperties xmlns="urn:microsoft.template.properties">
+  <_Version/>
+  <_LCID/>
+</templateProperties>
+</file>
+
+<file path=customXml/item4.xml><?xml version="1.0" encoding="utf-8"?>
 <tns:customPropertyEditors xmlns:tns="http://schemas.microsoft.com/office/2006/customDocumentInformationPanel">
   <tns:showOnOpen/>
   <tns:defaultPropertyEditorNamespace/>
 </tns:customPropertyEditors>
-</file>
-
-<file path=customXml/item4.xml><?xml version="1.0" encoding="utf-8"?>
-<templateProperties xmlns="urn:microsoft.template.properties">
-  <_Version/>
-  <_LCID/>
-</templateProperties>
 </file>
 
 <file path=customXml/itemProps1.xml><?xml version="1.0" encoding="utf-8"?>
@@ -13567,17 +14393,17 @@
 </file>
 
 <file path=customXml/itemProps3.xml><?xml version="1.0" encoding="utf-8"?>
+<ds:datastoreItem xmlns:ds="http://schemas.openxmlformats.org/officeDocument/2006/customXml" ds:itemID="{25229087-0CE3-49F2-8F52-E7138F37D32E}">
+  <ds:schemaRefs>
+    <ds:schemaRef ds:uri="urn:microsoft.template.properties"/>
+  </ds:schemaRefs>
+</ds:datastoreItem>
+</file>
+
+<file path=customXml/itemProps4.xml><?xml version="1.0" encoding="utf-8"?>
 <ds:datastoreItem xmlns:ds="http://schemas.openxmlformats.org/officeDocument/2006/customXml" ds:itemID="{83B41FA1-A166-4203-827F-22BD32762337}">
   <ds:schemaRefs>
     <ds:schemaRef ds:uri="http://schemas.microsoft.com/office/2006/customDocumentInformationPanel"/>
   </ds:schemaRefs>
 </ds:datastoreItem>
-</file>
-
-<file path=customXml/itemProps4.xml><?xml version="1.0" encoding="utf-8"?>
-<ds:datastoreItem xmlns:ds="http://schemas.openxmlformats.org/officeDocument/2006/customXml" ds:itemID="{25229087-0CE3-49F2-8F52-E7138F37D32E}">
-  <ds:schemaRefs>
-    <ds:schemaRef ds:uri="urn:microsoft.template.properties"/>
-  </ds:schemaRefs>
-</ds:datastoreItem>
 </file>
</xml_diff>